<commit_message>
implementacion documento requerimientos no funcionales
</commit_message>
<xml_diff>
--- a/Documentacion/Requerimientos funcionales.docx
+++ b/Documentacion/Requerimientos funcionales.docx
@@ -12,6 +12,7 @@
           <w:szCs w:val="20"/>
         </w:rPr>
       </w:pPr>
+      <w:bookmarkStart w:id="0" w:name="_Hlk180737320"/>
     </w:p>
     <w:p>
       <w:pPr>
@@ -265,6 +266,7 @@
         </w:rPr>
       </w:pPr>
     </w:p>
+    <w:bookmarkEnd w:id="0"/>
     <w:p>
       <w:pPr>
         <w:spacing w:line="276" w:lineRule="auto"/>
@@ -661,42 +663,9 @@
     </w:p>
     <w:p>
       <w:pPr>
-        <w:spacing w:line="276" w:lineRule="auto"/>
-        <w:jc w:val="both"/>
-        <w:rPr>
-          <w:rFonts w:ascii="Georgia" w:hAnsi="Georgia" w:cs="Arial"/>
-        </w:rPr>
-      </w:pPr>
-    </w:p>
-    <w:p>
-      <w:pPr>
-        <w:spacing w:line="276" w:lineRule="auto"/>
-        <w:jc w:val="both"/>
-        <w:rPr>
-          <w:rFonts w:ascii="Georgia" w:hAnsi="Georgia" w:cs="Arial"/>
-        </w:rPr>
-      </w:pPr>
-    </w:p>
-    <w:p>
-      <w:pPr>
-        <w:spacing w:line="276" w:lineRule="auto"/>
-        <w:jc w:val="both"/>
-        <w:rPr>
-          <w:rFonts w:ascii="Georgia" w:hAnsi="Georgia" w:cs="Arial"/>
-        </w:rPr>
-      </w:pPr>
-    </w:p>
-    <w:p>
-      <w:pPr>
-        <w:spacing w:line="276" w:lineRule="auto"/>
-        <w:jc w:val="both"/>
-        <w:rPr>
-          <w:rFonts w:ascii="Georgia" w:hAnsi="Georgia" w:cs="Arial"/>
-        </w:rPr>
-      </w:pPr>
-    </w:p>
-    <w:p>
-      <w:pPr>
+        <w:tabs>
+          <w:tab w:val="left" w:pos="1104"/>
+        </w:tabs>
         <w:spacing w:line="276" w:lineRule="auto"/>
         <w:jc w:val="both"/>
         <w:rPr>
@@ -713,10 +682,11 @@
         <w:tblLook w:val="04A0" w:firstRow="1" w:lastRow="0" w:firstColumn="1" w:lastColumn="0" w:noHBand="0" w:noVBand="1"/>
       </w:tblPr>
       <w:tblGrid>
-        <w:gridCol w:w="4334"/>
-        <w:gridCol w:w="215"/>
-        <w:gridCol w:w="211"/>
-        <w:gridCol w:w="4573"/>
+        <w:gridCol w:w="3672"/>
+        <w:gridCol w:w="368"/>
+        <w:gridCol w:w="177"/>
+        <w:gridCol w:w="187"/>
+        <w:gridCol w:w="4929"/>
         <w:gridCol w:w="17"/>
       </w:tblGrid>
       <w:tr>
@@ -727,8 +697,8 @@
         </w:trPr>
         <w:tc>
           <w:tcPr>
-            <w:tcW w:w="4940" w:type="dxa"/>
-            <w:gridSpan w:val="3"/>
+            <w:tcW w:w="4457" w:type="dxa"/>
+            <w:gridSpan w:val="4"/>
           </w:tcPr>
           <w:p>
             <w:pPr>
@@ -742,6 +712,7 @@
               <w:rPr>
                 <w:rFonts w:ascii="Georgia" w:hAnsi="Georgia" w:cs="Arial"/>
               </w:rPr>
+              <w:lastRenderedPageBreak/>
               <w:t xml:space="preserve">Identificador </w:t>
             </w:r>
           </w:p>
@@ -772,7 +743,7 @@
         </w:tc>
         <w:tc>
           <w:tcPr>
-            <w:tcW w:w="4393" w:type="dxa"/>
+            <w:tcW w:w="4876" w:type="dxa"/>
           </w:tcPr>
           <w:p>
             <w:pPr>
@@ -836,7 +807,7 @@
         <w:tc>
           <w:tcPr>
             <w:tcW w:w="9350" w:type="dxa"/>
-            <w:gridSpan w:val="5"/>
+            <w:gridSpan w:val="6"/>
             <w:tcBorders>
               <w:top w:val="single" w:sz="4" w:space="0" w:color="auto"/>
             </w:tcBorders>
@@ -1020,8 +991,8 @@
         </w:trPr>
         <w:tc>
           <w:tcPr>
-            <w:tcW w:w="4709" w:type="dxa"/>
-            <w:gridSpan w:val="2"/>
+            <w:tcW w:w="4272" w:type="dxa"/>
+            <w:gridSpan w:val="3"/>
           </w:tcPr>
           <w:p>
             <w:pPr>
@@ -1056,7 +1027,7 @@
         </w:tc>
         <w:tc>
           <w:tcPr>
-            <w:tcW w:w="4641" w:type="dxa"/>
+            <w:tcW w:w="5078" w:type="dxa"/>
             <w:gridSpan w:val="3"/>
           </w:tcPr>
           <w:p>
@@ -1085,8 +1056,8 @@
         </w:trPr>
         <w:tc>
           <w:tcPr>
-            <w:tcW w:w="4709" w:type="dxa"/>
-            <w:gridSpan w:val="2"/>
+            <w:tcW w:w="4272" w:type="dxa"/>
+            <w:gridSpan w:val="3"/>
           </w:tcPr>
           <w:p>
             <w:pPr>
@@ -1201,7 +1172,7 @@
         </w:tc>
         <w:tc>
           <w:tcPr>
-            <w:tcW w:w="4641" w:type="dxa"/>
+            <w:tcW w:w="5078" w:type="dxa"/>
             <w:gridSpan w:val="3"/>
           </w:tcPr>
           <w:p>
@@ -1277,7 +1248,7 @@
         <w:tc>
           <w:tcPr>
             <w:tcW w:w="9350" w:type="dxa"/>
-            <w:gridSpan w:val="5"/>
+            <w:gridSpan w:val="6"/>
           </w:tcPr>
           <w:p>
             <w:pPr>
@@ -1324,7 +1295,7 @@
         <w:tc>
           <w:tcPr>
             <w:tcW w:w="9350" w:type="dxa"/>
-            <w:gridSpan w:val="5"/>
+            <w:gridSpan w:val="6"/>
           </w:tcPr>
           <w:p>
             <w:pPr>
@@ -1411,7 +1382,7 @@
         <w:tc>
           <w:tcPr>
             <w:tcW w:w="9350" w:type="dxa"/>
-            <w:gridSpan w:val="5"/>
+            <w:gridSpan w:val="6"/>
           </w:tcPr>
           <w:p>
             <w:pPr>
@@ -1428,7 +1399,6 @@
               <w:rPr>
                 <w:rFonts w:ascii="Georgia" w:hAnsi="Georgia" w:cs="Arial"/>
               </w:rPr>
-              <w:lastRenderedPageBreak/>
               <w:t>Criterios de aceptación:</w:t>
             </w:r>
           </w:p>
@@ -1459,7 +1429,7 @@
         <w:tc>
           <w:tcPr>
             <w:tcW w:w="9350" w:type="dxa"/>
-            <w:gridSpan w:val="5"/>
+            <w:gridSpan w:val="6"/>
           </w:tcPr>
           <w:p>
             <w:pPr>
@@ -1476,6 +1446,7 @@
               <w:rPr>
                 <w:rFonts w:ascii="Georgia" w:hAnsi="Georgia" w:cs="Arial"/>
               </w:rPr>
+              <w:lastRenderedPageBreak/>
               <w:t xml:space="preserve">Imagen alusiva al requerimiento </w:t>
             </w:r>
           </w:p>
@@ -1510,12 +1481,13 @@
         </w:tblPrEx>
         <w:trPr>
           <w:gridAfter w:val="4"/>
-          <w:wAfter w:w="4882" w:type="dxa"/>
+          <w:wAfter w:w="5255" w:type="dxa"/>
           <w:trHeight w:val="100"/>
         </w:trPr>
         <w:tc>
           <w:tcPr>
-            <w:tcW w:w="4468" w:type="dxa"/>
+            <w:tcW w:w="4095" w:type="dxa"/>
+            <w:gridSpan w:val="2"/>
           </w:tcPr>
           <w:p>
             <w:pPr>
@@ -1548,13 +1520,422 @@
         </w:tblPrEx>
         <w:trPr>
           <w:gridAfter w:val="4"/>
-          <w:wAfter w:w="4882" w:type="dxa"/>
+          <w:wAfter w:w="5255" w:type="dxa"/>
           <w:trHeight w:val="100"/>
         </w:trPr>
         <w:tc>
           <w:tcPr>
-            <w:tcW w:w="4468" w:type="dxa"/>
+            <w:tcW w:w="4095" w:type="dxa"/>
+            <w:gridSpan w:val="2"/>
           </w:tcPr>
+          <w:p>
+            <w:pPr>
+              <w:tabs>
+                <w:tab w:val="left" w:pos="3516"/>
+              </w:tabs>
+              <w:spacing w:line="276" w:lineRule="auto"/>
+              <w:jc w:val="both"/>
+              <w:rPr>
+                <w:rFonts w:ascii="Georgia" w:hAnsi="Georgia" w:cs="Arial"/>
+              </w:rPr>
+            </w:pPr>
+          </w:p>
+          <w:p>
+            <w:pPr>
+              <w:tabs>
+                <w:tab w:val="left" w:pos="3516"/>
+              </w:tabs>
+              <w:spacing w:line="276" w:lineRule="auto"/>
+              <w:jc w:val="both"/>
+              <w:rPr>
+                <w:rFonts w:ascii="Georgia" w:hAnsi="Georgia" w:cs="Arial"/>
+              </w:rPr>
+            </w:pPr>
+          </w:p>
+          <w:p>
+            <w:pPr>
+              <w:tabs>
+                <w:tab w:val="left" w:pos="3516"/>
+              </w:tabs>
+              <w:spacing w:line="276" w:lineRule="auto"/>
+              <w:jc w:val="both"/>
+              <w:rPr>
+                <w:rFonts w:ascii="Georgia" w:hAnsi="Georgia" w:cs="Arial"/>
+              </w:rPr>
+            </w:pPr>
+          </w:p>
+          <w:p>
+            <w:pPr>
+              <w:tabs>
+                <w:tab w:val="left" w:pos="3516"/>
+              </w:tabs>
+              <w:spacing w:line="276" w:lineRule="auto"/>
+              <w:jc w:val="both"/>
+              <w:rPr>
+                <w:rFonts w:ascii="Georgia" w:hAnsi="Georgia" w:cs="Arial"/>
+              </w:rPr>
+            </w:pPr>
+          </w:p>
+          <w:p>
+            <w:pPr>
+              <w:tabs>
+                <w:tab w:val="left" w:pos="3516"/>
+              </w:tabs>
+              <w:spacing w:line="276" w:lineRule="auto"/>
+              <w:jc w:val="both"/>
+              <w:rPr>
+                <w:rFonts w:ascii="Georgia" w:hAnsi="Georgia" w:cs="Arial"/>
+              </w:rPr>
+            </w:pPr>
+          </w:p>
+          <w:p>
+            <w:pPr>
+              <w:tabs>
+                <w:tab w:val="left" w:pos="3516"/>
+              </w:tabs>
+              <w:spacing w:line="276" w:lineRule="auto"/>
+              <w:jc w:val="both"/>
+              <w:rPr>
+                <w:rFonts w:ascii="Georgia" w:hAnsi="Georgia" w:cs="Arial"/>
+              </w:rPr>
+            </w:pPr>
+          </w:p>
+          <w:p>
+            <w:pPr>
+              <w:tabs>
+                <w:tab w:val="left" w:pos="3516"/>
+              </w:tabs>
+              <w:spacing w:line="276" w:lineRule="auto"/>
+              <w:jc w:val="both"/>
+              <w:rPr>
+                <w:rFonts w:ascii="Georgia" w:hAnsi="Georgia" w:cs="Arial"/>
+              </w:rPr>
+            </w:pPr>
+          </w:p>
+          <w:p>
+            <w:pPr>
+              <w:tabs>
+                <w:tab w:val="left" w:pos="3516"/>
+              </w:tabs>
+              <w:spacing w:line="276" w:lineRule="auto"/>
+              <w:jc w:val="both"/>
+              <w:rPr>
+                <w:rFonts w:ascii="Georgia" w:hAnsi="Georgia" w:cs="Arial"/>
+              </w:rPr>
+            </w:pPr>
+          </w:p>
+          <w:p>
+            <w:pPr>
+              <w:tabs>
+                <w:tab w:val="left" w:pos="3516"/>
+              </w:tabs>
+              <w:spacing w:line="276" w:lineRule="auto"/>
+              <w:jc w:val="both"/>
+              <w:rPr>
+                <w:rFonts w:ascii="Georgia" w:hAnsi="Georgia" w:cs="Arial"/>
+              </w:rPr>
+            </w:pPr>
+          </w:p>
+          <w:p>
+            <w:pPr>
+              <w:tabs>
+                <w:tab w:val="left" w:pos="3516"/>
+              </w:tabs>
+              <w:spacing w:line="276" w:lineRule="auto"/>
+              <w:jc w:val="both"/>
+              <w:rPr>
+                <w:rFonts w:ascii="Georgia" w:hAnsi="Georgia" w:cs="Arial"/>
+              </w:rPr>
+            </w:pPr>
+          </w:p>
+          <w:p>
+            <w:pPr>
+              <w:tabs>
+                <w:tab w:val="left" w:pos="3516"/>
+              </w:tabs>
+              <w:spacing w:line="276" w:lineRule="auto"/>
+              <w:jc w:val="both"/>
+              <w:rPr>
+                <w:rFonts w:ascii="Georgia" w:hAnsi="Georgia" w:cs="Arial"/>
+              </w:rPr>
+            </w:pPr>
+          </w:p>
+          <w:p>
+            <w:pPr>
+              <w:tabs>
+                <w:tab w:val="left" w:pos="3516"/>
+              </w:tabs>
+              <w:spacing w:line="276" w:lineRule="auto"/>
+              <w:jc w:val="both"/>
+              <w:rPr>
+                <w:rFonts w:ascii="Georgia" w:hAnsi="Georgia" w:cs="Arial"/>
+              </w:rPr>
+            </w:pPr>
+          </w:p>
+          <w:p>
+            <w:pPr>
+              <w:tabs>
+                <w:tab w:val="left" w:pos="3516"/>
+              </w:tabs>
+              <w:spacing w:line="276" w:lineRule="auto"/>
+              <w:jc w:val="both"/>
+              <w:rPr>
+                <w:rFonts w:ascii="Georgia" w:hAnsi="Georgia" w:cs="Arial"/>
+              </w:rPr>
+            </w:pPr>
+          </w:p>
+          <w:p>
+            <w:pPr>
+              <w:tabs>
+                <w:tab w:val="left" w:pos="3516"/>
+              </w:tabs>
+              <w:spacing w:line="276" w:lineRule="auto"/>
+              <w:jc w:val="both"/>
+              <w:rPr>
+                <w:rFonts w:ascii="Georgia" w:hAnsi="Georgia" w:cs="Arial"/>
+              </w:rPr>
+            </w:pPr>
+          </w:p>
+          <w:p>
+            <w:pPr>
+              <w:tabs>
+                <w:tab w:val="left" w:pos="3516"/>
+              </w:tabs>
+              <w:spacing w:line="276" w:lineRule="auto"/>
+              <w:jc w:val="both"/>
+              <w:rPr>
+                <w:rFonts w:ascii="Georgia" w:hAnsi="Georgia" w:cs="Arial"/>
+              </w:rPr>
+            </w:pPr>
+          </w:p>
+          <w:p>
+            <w:pPr>
+              <w:tabs>
+                <w:tab w:val="left" w:pos="3516"/>
+              </w:tabs>
+              <w:spacing w:line="276" w:lineRule="auto"/>
+              <w:jc w:val="both"/>
+              <w:rPr>
+                <w:rFonts w:ascii="Georgia" w:hAnsi="Georgia" w:cs="Arial"/>
+              </w:rPr>
+            </w:pPr>
+          </w:p>
+          <w:p>
+            <w:pPr>
+              <w:tabs>
+                <w:tab w:val="left" w:pos="3516"/>
+              </w:tabs>
+              <w:spacing w:line="276" w:lineRule="auto"/>
+              <w:jc w:val="both"/>
+              <w:rPr>
+                <w:rFonts w:ascii="Georgia" w:hAnsi="Georgia" w:cs="Arial"/>
+              </w:rPr>
+            </w:pPr>
+          </w:p>
+          <w:p>
+            <w:pPr>
+              <w:tabs>
+                <w:tab w:val="left" w:pos="3516"/>
+              </w:tabs>
+              <w:spacing w:line="276" w:lineRule="auto"/>
+              <w:jc w:val="both"/>
+              <w:rPr>
+                <w:rFonts w:ascii="Georgia" w:hAnsi="Georgia" w:cs="Arial"/>
+              </w:rPr>
+            </w:pPr>
+          </w:p>
+          <w:p>
+            <w:pPr>
+              <w:tabs>
+                <w:tab w:val="left" w:pos="3516"/>
+              </w:tabs>
+              <w:spacing w:line="276" w:lineRule="auto"/>
+              <w:jc w:val="both"/>
+              <w:rPr>
+                <w:rFonts w:ascii="Georgia" w:hAnsi="Georgia" w:cs="Arial"/>
+              </w:rPr>
+            </w:pPr>
+          </w:p>
+          <w:p>
+            <w:pPr>
+              <w:tabs>
+                <w:tab w:val="left" w:pos="3516"/>
+              </w:tabs>
+              <w:spacing w:line="276" w:lineRule="auto"/>
+              <w:jc w:val="both"/>
+              <w:rPr>
+                <w:rFonts w:ascii="Georgia" w:hAnsi="Georgia" w:cs="Arial"/>
+              </w:rPr>
+            </w:pPr>
+          </w:p>
+          <w:p>
+            <w:pPr>
+              <w:tabs>
+                <w:tab w:val="left" w:pos="3516"/>
+              </w:tabs>
+              <w:spacing w:line="276" w:lineRule="auto"/>
+              <w:jc w:val="both"/>
+              <w:rPr>
+                <w:rFonts w:ascii="Georgia" w:hAnsi="Georgia" w:cs="Arial"/>
+              </w:rPr>
+            </w:pPr>
+          </w:p>
+          <w:p>
+            <w:pPr>
+              <w:tabs>
+                <w:tab w:val="left" w:pos="3516"/>
+              </w:tabs>
+              <w:spacing w:line="276" w:lineRule="auto"/>
+              <w:jc w:val="both"/>
+              <w:rPr>
+                <w:rFonts w:ascii="Georgia" w:hAnsi="Georgia" w:cs="Arial"/>
+              </w:rPr>
+            </w:pPr>
+          </w:p>
+          <w:p>
+            <w:pPr>
+              <w:tabs>
+                <w:tab w:val="left" w:pos="3516"/>
+              </w:tabs>
+              <w:spacing w:line="276" w:lineRule="auto"/>
+              <w:jc w:val="both"/>
+              <w:rPr>
+                <w:rFonts w:ascii="Georgia" w:hAnsi="Georgia" w:cs="Arial"/>
+              </w:rPr>
+            </w:pPr>
+          </w:p>
+          <w:p>
+            <w:pPr>
+              <w:tabs>
+                <w:tab w:val="left" w:pos="3516"/>
+              </w:tabs>
+              <w:spacing w:line="276" w:lineRule="auto"/>
+              <w:jc w:val="both"/>
+              <w:rPr>
+                <w:rFonts w:ascii="Georgia" w:hAnsi="Georgia" w:cs="Arial"/>
+              </w:rPr>
+            </w:pPr>
+          </w:p>
+          <w:p>
+            <w:pPr>
+              <w:tabs>
+                <w:tab w:val="left" w:pos="3516"/>
+              </w:tabs>
+              <w:spacing w:line="276" w:lineRule="auto"/>
+              <w:jc w:val="both"/>
+              <w:rPr>
+                <w:rFonts w:ascii="Georgia" w:hAnsi="Georgia" w:cs="Arial"/>
+              </w:rPr>
+            </w:pPr>
+          </w:p>
+          <w:p>
+            <w:pPr>
+              <w:tabs>
+                <w:tab w:val="left" w:pos="3516"/>
+              </w:tabs>
+              <w:spacing w:line="276" w:lineRule="auto"/>
+              <w:jc w:val="both"/>
+              <w:rPr>
+                <w:rFonts w:ascii="Georgia" w:hAnsi="Georgia" w:cs="Arial"/>
+              </w:rPr>
+            </w:pPr>
+          </w:p>
+          <w:p>
+            <w:pPr>
+              <w:tabs>
+                <w:tab w:val="left" w:pos="3516"/>
+              </w:tabs>
+              <w:spacing w:line="276" w:lineRule="auto"/>
+              <w:jc w:val="both"/>
+              <w:rPr>
+                <w:rFonts w:ascii="Georgia" w:hAnsi="Georgia" w:cs="Arial"/>
+              </w:rPr>
+            </w:pPr>
+          </w:p>
+          <w:p>
+            <w:pPr>
+              <w:tabs>
+                <w:tab w:val="left" w:pos="3516"/>
+              </w:tabs>
+              <w:spacing w:line="276" w:lineRule="auto"/>
+              <w:jc w:val="both"/>
+              <w:rPr>
+                <w:rFonts w:ascii="Georgia" w:hAnsi="Georgia" w:cs="Arial"/>
+              </w:rPr>
+            </w:pPr>
+          </w:p>
+          <w:p>
+            <w:pPr>
+              <w:tabs>
+                <w:tab w:val="left" w:pos="3516"/>
+              </w:tabs>
+              <w:spacing w:line="276" w:lineRule="auto"/>
+              <w:jc w:val="both"/>
+              <w:rPr>
+                <w:rFonts w:ascii="Georgia" w:hAnsi="Georgia" w:cs="Arial"/>
+              </w:rPr>
+            </w:pPr>
+          </w:p>
+          <w:p>
+            <w:pPr>
+              <w:tabs>
+                <w:tab w:val="left" w:pos="3516"/>
+              </w:tabs>
+              <w:spacing w:line="276" w:lineRule="auto"/>
+              <w:jc w:val="both"/>
+              <w:rPr>
+                <w:rFonts w:ascii="Georgia" w:hAnsi="Georgia" w:cs="Arial"/>
+              </w:rPr>
+            </w:pPr>
+          </w:p>
+          <w:p>
+            <w:pPr>
+              <w:tabs>
+                <w:tab w:val="left" w:pos="3516"/>
+              </w:tabs>
+              <w:spacing w:line="276" w:lineRule="auto"/>
+              <w:jc w:val="both"/>
+              <w:rPr>
+                <w:rFonts w:ascii="Georgia" w:hAnsi="Georgia" w:cs="Arial"/>
+              </w:rPr>
+            </w:pPr>
+          </w:p>
+          <w:p>
+            <w:pPr>
+              <w:tabs>
+                <w:tab w:val="left" w:pos="3516"/>
+              </w:tabs>
+              <w:spacing w:line="276" w:lineRule="auto"/>
+              <w:jc w:val="both"/>
+              <w:rPr>
+                <w:rFonts w:ascii="Georgia" w:hAnsi="Georgia" w:cs="Arial"/>
+              </w:rPr>
+            </w:pPr>
+          </w:p>
+          <w:p>
+            <w:pPr>
+              <w:tabs>
+                <w:tab w:val="left" w:pos="3516"/>
+              </w:tabs>
+              <w:spacing w:line="276" w:lineRule="auto"/>
+              <w:jc w:val="both"/>
+              <w:rPr>
+                <w:rFonts w:ascii="Georgia" w:hAnsi="Georgia" w:cs="Arial"/>
+              </w:rPr>
+            </w:pPr>
+          </w:p>
+          <w:p>
+            <w:pPr>
+              <w:tabs>
+                <w:tab w:val="left" w:pos="3516"/>
+              </w:tabs>
+              <w:spacing w:line="276" w:lineRule="auto"/>
+              <w:jc w:val="both"/>
+              <w:rPr>
+                <w:rFonts w:ascii="Georgia" w:hAnsi="Georgia" w:cs="Arial"/>
+              </w:rPr>
+            </w:pPr>
+          </w:p>
           <w:p>
             <w:pPr>
               <w:tabs>
@@ -1586,12 +1967,13 @@
         </w:tblPrEx>
         <w:trPr>
           <w:gridAfter w:val="4"/>
-          <w:wAfter w:w="4882" w:type="dxa"/>
+          <w:wAfter w:w="5255" w:type="dxa"/>
           <w:trHeight w:val="100"/>
         </w:trPr>
         <w:tc>
           <w:tcPr>
-            <w:tcW w:w="4468" w:type="dxa"/>
+            <w:tcW w:w="4095" w:type="dxa"/>
+            <w:gridSpan w:val="2"/>
           </w:tcPr>
           <w:p>
             <w:pPr>
@@ -1623,13 +2005,13 @@
           <w:tblLook w:val="0000" w:firstRow="0" w:lastRow="0" w:firstColumn="0" w:lastColumn="0" w:noHBand="0" w:noVBand="0"/>
         </w:tblPrEx>
         <w:trPr>
-          <w:gridAfter w:val="4"/>
-          <w:wAfter w:w="4882" w:type="dxa"/>
+          <w:gridAfter w:val="5"/>
+          <w:wAfter w:w="5679" w:type="dxa"/>
           <w:trHeight w:val="100"/>
         </w:trPr>
         <w:tc>
           <w:tcPr>
-            <w:tcW w:w="4468" w:type="dxa"/>
+            <w:tcW w:w="3671" w:type="dxa"/>
           </w:tcPr>
           <w:p>
             <w:pPr>
@@ -1653,8 +2035,8 @@
         </w:trPr>
         <w:tc>
           <w:tcPr>
-            <w:tcW w:w="4940" w:type="dxa"/>
-            <w:gridSpan w:val="3"/>
+            <w:tcW w:w="4457" w:type="dxa"/>
+            <w:gridSpan w:val="4"/>
           </w:tcPr>
           <w:p>
             <w:pPr>
@@ -1698,7 +2080,7 @@
         </w:tc>
         <w:tc>
           <w:tcPr>
-            <w:tcW w:w="4393" w:type="dxa"/>
+            <w:tcW w:w="4876" w:type="dxa"/>
           </w:tcPr>
           <w:p>
             <w:pPr>
@@ -1753,7 +2135,7 @@
         <w:tc>
           <w:tcPr>
             <w:tcW w:w="9350" w:type="dxa"/>
-            <w:gridSpan w:val="5"/>
+            <w:gridSpan w:val="6"/>
             <w:tcBorders>
               <w:top w:val="single" w:sz="4" w:space="0" w:color="auto"/>
             </w:tcBorders>
@@ -1937,8 +2319,8 @@
         </w:trPr>
         <w:tc>
           <w:tcPr>
-            <w:tcW w:w="4709" w:type="dxa"/>
-            <w:gridSpan w:val="2"/>
+            <w:tcW w:w="4272" w:type="dxa"/>
+            <w:gridSpan w:val="3"/>
           </w:tcPr>
           <w:p>
             <w:pPr>
@@ -1973,7 +2355,7 @@
         </w:tc>
         <w:tc>
           <w:tcPr>
-            <w:tcW w:w="4641" w:type="dxa"/>
+            <w:tcW w:w="5078" w:type="dxa"/>
             <w:gridSpan w:val="3"/>
           </w:tcPr>
           <w:p>
@@ -2002,8 +2384,8 @@
         </w:trPr>
         <w:tc>
           <w:tcPr>
-            <w:tcW w:w="4709" w:type="dxa"/>
-            <w:gridSpan w:val="2"/>
+            <w:tcW w:w="4272" w:type="dxa"/>
+            <w:gridSpan w:val="3"/>
           </w:tcPr>
           <w:p>
             <w:pPr>
@@ -2085,7 +2467,7 @@
         </w:tc>
         <w:tc>
           <w:tcPr>
-            <w:tcW w:w="4641" w:type="dxa"/>
+            <w:tcW w:w="5078" w:type="dxa"/>
             <w:gridSpan w:val="3"/>
           </w:tcPr>
           <w:p>
@@ -2161,7 +2543,7 @@
         <w:tc>
           <w:tcPr>
             <w:tcW w:w="9350" w:type="dxa"/>
-            <w:gridSpan w:val="5"/>
+            <w:gridSpan w:val="6"/>
           </w:tcPr>
           <w:p>
             <w:pPr>
@@ -2226,7 +2608,7 @@
         <w:tc>
           <w:tcPr>
             <w:tcW w:w="9350" w:type="dxa"/>
-            <w:gridSpan w:val="5"/>
+            <w:gridSpan w:val="6"/>
           </w:tcPr>
           <w:p>
             <w:pPr>
@@ -2243,7 +2625,6 @@
               <w:rPr>
                 <w:rFonts w:ascii="Georgia" w:hAnsi="Georgia" w:cs="Arial"/>
               </w:rPr>
-              <w:lastRenderedPageBreak/>
               <w:t>Manejo de situaciones anormales:</w:t>
             </w:r>
           </w:p>
@@ -2314,7 +2695,7 @@
         <w:tc>
           <w:tcPr>
             <w:tcW w:w="9350" w:type="dxa"/>
-            <w:gridSpan w:val="5"/>
+            <w:gridSpan w:val="6"/>
           </w:tcPr>
           <w:p>
             <w:pPr>
@@ -2361,7 +2742,7 @@
         <w:tc>
           <w:tcPr>
             <w:tcW w:w="9350" w:type="dxa"/>
-            <w:gridSpan w:val="5"/>
+            <w:gridSpan w:val="6"/>
           </w:tcPr>
           <w:p>
             <w:pPr>
@@ -2412,12 +2793,13 @@
         </w:tblPrEx>
         <w:trPr>
           <w:gridAfter w:val="4"/>
-          <w:wAfter w:w="4882" w:type="dxa"/>
+          <w:wAfter w:w="5255" w:type="dxa"/>
           <w:trHeight w:val="100"/>
         </w:trPr>
         <w:tc>
           <w:tcPr>
-            <w:tcW w:w="4468" w:type="dxa"/>
+            <w:tcW w:w="4095" w:type="dxa"/>
+            <w:gridSpan w:val="2"/>
           </w:tcPr>
           <w:p>
             <w:pPr>
@@ -2450,97 +2832,14 @@
         </w:tblPrEx>
         <w:trPr>
           <w:gridAfter w:val="4"/>
-          <w:wAfter w:w="4882" w:type="dxa"/>
+          <w:wAfter w:w="5255" w:type="dxa"/>
           <w:trHeight w:val="100"/>
         </w:trPr>
         <w:tc>
           <w:tcPr>
-            <w:tcW w:w="4468" w:type="dxa"/>
+            <w:tcW w:w="4095" w:type="dxa"/>
+            <w:gridSpan w:val="2"/>
           </w:tcPr>
-          <w:p>
-            <w:pPr>
-              <w:tabs>
-                <w:tab w:val="left" w:pos="3516"/>
-              </w:tabs>
-              <w:spacing w:line="276" w:lineRule="auto"/>
-              <w:jc w:val="both"/>
-              <w:rPr>
-                <w:rFonts w:ascii="Georgia" w:hAnsi="Georgia" w:cs="Arial"/>
-              </w:rPr>
-            </w:pPr>
-          </w:p>
-          <w:p>
-            <w:pPr>
-              <w:tabs>
-                <w:tab w:val="left" w:pos="3516"/>
-              </w:tabs>
-              <w:spacing w:line="276" w:lineRule="auto"/>
-              <w:jc w:val="both"/>
-              <w:rPr>
-                <w:rFonts w:ascii="Georgia" w:hAnsi="Georgia" w:cs="Arial"/>
-              </w:rPr>
-            </w:pPr>
-          </w:p>
-          <w:p>
-            <w:pPr>
-              <w:tabs>
-                <w:tab w:val="left" w:pos="3516"/>
-              </w:tabs>
-              <w:spacing w:line="276" w:lineRule="auto"/>
-              <w:jc w:val="both"/>
-              <w:rPr>
-                <w:rFonts w:ascii="Georgia" w:hAnsi="Georgia" w:cs="Arial"/>
-              </w:rPr>
-            </w:pPr>
-          </w:p>
-          <w:p>
-            <w:pPr>
-              <w:tabs>
-                <w:tab w:val="left" w:pos="3516"/>
-              </w:tabs>
-              <w:spacing w:line="276" w:lineRule="auto"/>
-              <w:jc w:val="both"/>
-              <w:rPr>
-                <w:rFonts w:ascii="Georgia" w:hAnsi="Georgia" w:cs="Arial"/>
-              </w:rPr>
-            </w:pPr>
-          </w:p>
-          <w:p>
-            <w:pPr>
-              <w:tabs>
-                <w:tab w:val="left" w:pos="3516"/>
-              </w:tabs>
-              <w:spacing w:line="276" w:lineRule="auto"/>
-              <w:jc w:val="both"/>
-              <w:rPr>
-                <w:rFonts w:ascii="Georgia" w:hAnsi="Georgia" w:cs="Arial"/>
-              </w:rPr>
-            </w:pPr>
-          </w:p>
-          <w:p>
-            <w:pPr>
-              <w:tabs>
-                <w:tab w:val="left" w:pos="3516"/>
-              </w:tabs>
-              <w:spacing w:line="276" w:lineRule="auto"/>
-              <w:jc w:val="both"/>
-              <w:rPr>
-                <w:rFonts w:ascii="Georgia" w:hAnsi="Georgia" w:cs="Arial"/>
-              </w:rPr>
-            </w:pPr>
-          </w:p>
-          <w:p>
-            <w:pPr>
-              <w:tabs>
-                <w:tab w:val="left" w:pos="3516"/>
-              </w:tabs>
-              <w:spacing w:line="276" w:lineRule="auto"/>
-              <w:jc w:val="both"/>
-              <w:rPr>
-                <w:rFonts w:ascii="Georgia" w:hAnsi="Georgia" w:cs="Arial"/>
-              </w:rPr>
-            </w:pPr>
-          </w:p>
           <w:p>
             <w:pPr>
               <w:tabs>
@@ -2572,50 +2871,13 @@
         </w:tblPrEx>
         <w:trPr>
           <w:gridAfter w:val="4"/>
-          <w:wAfter w:w="4882" w:type="dxa"/>
+          <w:wAfter w:w="5255" w:type="dxa"/>
           <w:trHeight w:val="100"/>
         </w:trPr>
         <w:tc>
           <w:tcPr>
-            <w:tcW w:w="4468" w:type="dxa"/>
-          </w:tcPr>
-          <w:p>
-            <w:pPr>
-              <w:tabs>
-                <w:tab w:val="left" w:pos="3516"/>
-              </w:tabs>
-              <w:spacing w:line="276" w:lineRule="auto"/>
-              <w:jc w:val="both"/>
-              <w:rPr>
-                <w:rFonts w:ascii="Georgia" w:hAnsi="Georgia" w:cs="Arial"/>
-              </w:rPr>
-            </w:pPr>
-          </w:p>
-        </w:tc>
-      </w:tr>
-      <w:tr>
-        <w:tblPrEx>
-          <w:tblBorders>
-            <w:left w:val="none" w:sz="0" w:space="0" w:color="auto"/>
-            <w:bottom w:val="none" w:sz="0" w:space="0" w:color="auto"/>
-            <w:right w:val="none" w:sz="0" w:space="0" w:color="auto"/>
-            <w:insideH w:val="none" w:sz="0" w:space="0" w:color="auto"/>
-            <w:insideV w:val="none" w:sz="0" w:space="0" w:color="auto"/>
-          </w:tblBorders>
-          <w:tblCellMar>
-            <w:left w:w="70" w:type="dxa"/>
-            <w:right w:w="70" w:type="dxa"/>
-          </w:tblCellMar>
-          <w:tblLook w:val="0000" w:firstRow="0" w:lastRow="0" w:firstColumn="0" w:lastColumn="0" w:noHBand="0" w:noVBand="0"/>
-        </w:tblPrEx>
-        <w:trPr>
-          <w:gridAfter w:val="4"/>
-          <w:wAfter w:w="4882" w:type="dxa"/>
-          <w:trHeight w:val="100"/>
-        </w:trPr>
-        <w:tc>
-          <w:tcPr>
-            <w:tcW w:w="4468" w:type="dxa"/>
+            <w:tcW w:w="4095" w:type="dxa"/>
+            <w:gridSpan w:val="2"/>
           </w:tcPr>
           <w:p>
             <w:pPr>
@@ -2639,8 +2901,8 @@
         </w:trPr>
         <w:tc>
           <w:tcPr>
-            <w:tcW w:w="4940" w:type="dxa"/>
-            <w:gridSpan w:val="3"/>
+            <w:tcW w:w="4457" w:type="dxa"/>
+            <w:gridSpan w:val="4"/>
           </w:tcPr>
           <w:p>
             <w:pPr>
@@ -2684,7 +2946,7 @@
         </w:tc>
         <w:tc>
           <w:tcPr>
-            <w:tcW w:w="4393" w:type="dxa"/>
+            <w:tcW w:w="4876" w:type="dxa"/>
           </w:tcPr>
           <w:p>
             <w:pPr>
@@ -2748,7 +3010,7 @@
         <w:tc>
           <w:tcPr>
             <w:tcW w:w="9350" w:type="dxa"/>
-            <w:gridSpan w:val="5"/>
+            <w:gridSpan w:val="6"/>
             <w:tcBorders>
               <w:top w:val="single" w:sz="4" w:space="0" w:color="auto"/>
             </w:tcBorders>
@@ -2932,8 +3194,8 @@
         </w:trPr>
         <w:tc>
           <w:tcPr>
-            <w:tcW w:w="4709" w:type="dxa"/>
-            <w:gridSpan w:val="2"/>
+            <w:tcW w:w="4272" w:type="dxa"/>
+            <w:gridSpan w:val="3"/>
           </w:tcPr>
           <w:p>
             <w:pPr>
@@ -2968,7 +3230,7 @@
         </w:tc>
         <w:tc>
           <w:tcPr>
-            <w:tcW w:w="4641" w:type="dxa"/>
+            <w:tcW w:w="5078" w:type="dxa"/>
             <w:gridSpan w:val="3"/>
           </w:tcPr>
           <w:p>
@@ -2997,8 +3259,8 @@
         </w:trPr>
         <w:tc>
           <w:tcPr>
-            <w:tcW w:w="4709" w:type="dxa"/>
-            <w:gridSpan w:val="2"/>
+            <w:tcW w:w="4272" w:type="dxa"/>
+            <w:gridSpan w:val="3"/>
           </w:tcPr>
           <w:p>
             <w:pPr>
@@ -3015,7 +3277,6 @@
               <w:rPr>
                 <w:rFonts w:ascii="Georgia" w:hAnsi="Georgia" w:cs="Arial"/>
               </w:rPr>
-              <w:lastRenderedPageBreak/>
               <w:t>Entrada:</w:t>
             </w:r>
           </w:p>
@@ -3058,7 +3319,7 @@
         </w:tc>
         <w:tc>
           <w:tcPr>
-            <w:tcW w:w="4641" w:type="dxa"/>
+            <w:tcW w:w="5078" w:type="dxa"/>
             <w:gridSpan w:val="3"/>
           </w:tcPr>
           <w:p>
@@ -3134,7 +3395,7 @@
         <w:tc>
           <w:tcPr>
             <w:tcW w:w="9350" w:type="dxa"/>
-            <w:gridSpan w:val="5"/>
+            <w:gridSpan w:val="6"/>
           </w:tcPr>
           <w:p>
             <w:pPr>
@@ -3181,7 +3442,7 @@
         <w:tc>
           <w:tcPr>
             <w:tcW w:w="9350" w:type="dxa"/>
-            <w:gridSpan w:val="5"/>
+            <w:gridSpan w:val="6"/>
           </w:tcPr>
           <w:p>
             <w:pPr>
@@ -3268,7 +3529,7 @@
         <w:tc>
           <w:tcPr>
             <w:tcW w:w="9350" w:type="dxa"/>
-            <w:gridSpan w:val="5"/>
+            <w:gridSpan w:val="6"/>
           </w:tcPr>
           <w:p>
             <w:pPr>
@@ -3315,7 +3576,7 @@
         <w:tc>
           <w:tcPr>
             <w:tcW w:w="9350" w:type="dxa"/>
-            <w:gridSpan w:val="5"/>
+            <w:gridSpan w:val="6"/>
           </w:tcPr>
           <w:p>
             <w:pPr>
@@ -3332,6 +3593,7 @@
               <w:rPr>
                 <w:rFonts w:ascii="Georgia" w:hAnsi="Georgia" w:cs="Arial"/>
               </w:rPr>
+              <w:lastRenderedPageBreak/>
               <w:t xml:space="preserve">Imagen alusiva al requerimiento </w:t>
             </w:r>
           </w:p>
@@ -3366,13 +3628,338 @@
         </w:tblPrEx>
         <w:trPr>
           <w:gridAfter w:val="4"/>
-          <w:wAfter w:w="4882" w:type="dxa"/>
+          <w:wAfter w:w="5255" w:type="dxa"/>
           <w:trHeight w:val="100"/>
         </w:trPr>
         <w:tc>
           <w:tcPr>
-            <w:tcW w:w="4468" w:type="dxa"/>
+            <w:tcW w:w="4095" w:type="dxa"/>
+            <w:gridSpan w:val="2"/>
           </w:tcPr>
+          <w:p>
+            <w:pPr>
+              <w:tabs>
+                <w:tab w:val="left" w:pos="3516"/>
+              </w:tabs>
+              <w:spacing w:line="276" w:lineRule="auto"/>
+              <w:jc w:val="both"/>
+              <w:rPr>
+                <w:rFonts w:ascii="Georgia" w:hAnsi="Georgia" w:cs="Arial"/>
+              </w:rPr>
+            </w:pPr>
+          </w:p>
+          <w:p>
+            <w:pPr>
+              <w:tabs>
+                <w:tab w:val="left" w:pos="3516"/>
+              </w:tabs>
+              <w:spacing w:line="276" w:lineRule="auto"/>
+              <w:jc w:val="both"/>
+              <w:rPr>
+                <w:rFonts w:ascii="Georgia" w:hAnsi="Georgia" w:cs="Arial"/>
+              </w:rPr>
+            </w:pPr>
+          </w:p>
+          <w:p>
+            <w:pPr>
+              <w:tabs>
+                <w:tab w:val="left" w:pos="3516"/>
+              </w:tabs>
+              <w:spacing w:line="276" w:lineRule="auto"/>
+              <w:jc w:val="both"/>
+              <w:rPr>
+                <w:rFonts w:ascii="Georgia" w:hAnsi="Georgia" w:cs="Arial"/>
+              </w:rPr>
+            </w:pPr>
+          </w:p>
+          <w:p>
+            <w:pPr>
+              <w:tabs>
+                <w:tab w:val="left" w:pos="3516"/>
+              </w:tabs>
+              <w:spacing w:line="276" w:lineRule="auto"/>
+              <w:jc w:val="both"/>
+              <w:rPr>
+                <w:rFonts w:ascii="Georgia" w:hAnsi="Georgia" w:cs="Arial"/>
+              </w:rPr>
+            </w:pPr>
+          </w:p>
+          <w:p>
+            <w:pPr>
+              <w:tabs>
+                <w:tab w:val="left" w:pos="3516"/>
+              </w:tabs>
+              <w:spacing w:line="276" w:lineRule="auto"/>
+              <w:jc w:val="both"/>
+              <w:rPr>
+                <w:rFonts w:ascii="Georgia" w:hAnsi="Georgia" w:cs="Arial"/>
+              </w:rPr>
+            </w:pPr>
+          </w:p>
+          <w:p>
+            <w:pPr>
+              <w:tabs>
+                <w:tab w:val="left" w:pos="3516"/>
+              </w:tabs>
+              <w:spacing w:line="276" w:lineRule="auto"/>
+              <w:jc w:val="both"/>
+              <w:rPr>
+                <w:rFonts w:ascii="Georgia" w:hAnsi="Georgia" w:cs="Arial"/>
+              </w:rPr>
+            </w:pPr>
+          </w:p>
+          <w:p>
+            <w:pPr>
+              <w:tabs>
+                <w:tab w:val="left" w:pos="3516"/>
+              </w:tabs>
+              <w:spacing w:line="276" w:lineRule="auto"/>
+              <w:jc w:val="both"/>
+              <w:rPr>
+                <w:rFonts w:ascii="Georgia" w:hAnsi="Georgia" w:cs="Arial"/>
+              </w:rPr>
+            </w:pPr>
+          </w:p>
+          <w:p>
+            <w:pPr>
+              <w:tabs>
+                <w:tab w:val="left" w:pos="3516"/>
+              </w:tabs>
+              <w:spacing w:line="276" w:lineRule="auto"/>
+              <w:jc w:val="both"/>
+              <w:rPr>
+                <w:rFonts w:ascii="Georgia" w:hAnsi="Georgia" w:cs="Arial"/>
+              </w:rPr>
+            </w:pPr>
+          </w:p>
+          <w:p>
+            <w:pPr>
+              <w:tabs>
+                <w:tab w:val="left" w:pos="3516"/>
+              </w:tabs>
+              <w:spacing w:line="276" w:lineRule="auto"/>
+              <w:jc w:val="both"/>
+              <w:rPr>
+                <w:rFonts w:ascii="Georgia" w:hAnsi="Georgia" w:cs="Arial"/>
+              </w:rPr>
+            </w:pPr>
+          </w:p>
+          <w:p>
+            <w:pPr>
+              <w:tabs>
+                <w:tab w:val="left" w:pos="3516"/>
+              </w:tabs>
+              <w:spacing w:line="276" w:lineRule="auto"/>
+              <w:jc w:val="both"/>
+              <w:rPr>
+                <w:rFonts w:ascii="Georgia" w:hAnsi="Georgia" w:cs="Arial"/>
+              </w:rPr>
+            </w:pPr>
+          </w:p>
+          <w:p>
+            <w:pPr>
+              <w:tabs>
+                <w:tab w:val="left" w:pos="3516"/>
+              </w:tabs>
+              <w:spacing w:line="276" w:lineRule="auto"/>
+              <w:jc w:val="both"/>
+              <w:rPr>
+                <w:rFonts w:ascii="Georgia" w:hAnsi="Georgia" w:cs="Arial"/>
+              </w:rPr>
+            </w:pPr>
+          </w:p>
+          <w:p>
+            <w:pPr>
+              <w:tabs>
+                <w:tab w:val="left" w:pos="3516"/>
+              </w:tabs>
+              <w:spacing w:line="276" w:lineRule="auto"/>
+              <w:jc w:val="both"/>
+              <w:rPr>
+                <w:rFonts w:ascii="Georgia" w:hAnsi="Georgia" w:cs="Arial"/>
+              </w:rPr>
+            </w:pPr>
+          </w:p>
+          <w:p>
+            <w:pPr>
+              <w:tabs>
+                <w:tab w:val="left" w:pos="3516"/>
+              </w:tabs>
+              <w:spacing w:line="276" w:lineRule="auto"/>
+              <w:jc w:val="both"/>
+              <w:rPr>
+                <w:rFonts w:ascii="Georgia" w:hAnsi="Georgia" w:cs="Arial"/>
+              </w:rPr>
+            </w:pPr>
+          </w:p>
+          <w:p>
+            <w:pPr>
+              <w:tabs>
+                <w:tab w:val="left" w:pos="3516"/>
+              </w:tabs>
+              <w:spacing w:line="276" w:lineRule="auto"/>
+              <w:jc w:val="both"/>
+              <w:rPr>
+                <w:rFonts w:ascii="Georgia" w:hAnsi="Georgia" w:cs="Arial"/>
+              </w:rPr>
+            </w:pPr>
+          </w:p>
+          <w:p>
+            <w:pPr>
+              <w:tabs>
+                <w:tab w:val="left" w:pos="3516"/>
+              </w:tabs>
+              <w:spacing w:line="276" w:lineRule="auto"/>
+              <w:jc w:val="both"/>
+              <w:rPr>
+                <w:rFonts w:ascii="Georgia" w:hAnsi="Georgia" w:cs="Arial"/>
+              </w:rPr>
+            </w:pPr>
+          </w:p>
+          <w:p>
+            <w:pPr>
+              <w:tabs>
+                <w:tab w:val="left" w:pos="3516"/>
+              </w:tabs>
+              <w:spacing w:line="276" w:lineRule="auto"/>
+              <w:jc w:val="both"/>
+              <w:rPr>
+                <w:rFonts w:ascii="Georgia" w:hAnsi="Georgia" w:cs="Arial"/>
+              </w:rPr>
+            </w:pPr>
+          </w:p>
+          <w:p>
+            <w:pPr>
+              <w:tabs>
+                <w:tab w:val="left" w:pos="3516"/>
+              </w:tabs>
+              <w:spacing w:line="276" w:lineRule="auto"/>
+              <w:jc w:val="both"/>
+              <w:rPr>
+                <w:rFonts w:ascii="Georgia" w:hAnsi="Georgia" w:cs="Arial"/>
+              </w:rPr>
+            </w:pPr>
+          </w:p>
+          <w:p>
+            <w:pPr>
+              <w:tabs>
+                <w:tab w:val="left" w:pos="3516"/>
+              </w:tabs>
+              <w:spacing w:line="276" w:lineRule="auto"/>
+              <w:jc w:val="both"/>
+              <w:rPr>
+                <w:rFonts w:ascii="Georgia" w:hAnsi="Georgia" w:cs="Arial"/>
+              </w:rPr>
+            </w:pPr>
+          </w:p>
+          <w:p>
+            <w:pPr>
+              <w:tabs>
+                <w:tab w:val="left" w:pos="3516"/>
+              </w:tabs>
+              <w:spacing w:line="276" w:lineRule="auto"/>
+              <w:jc w:val="both"/>
+              <w:rPr>
+                <w:rFonts w:ascii="Georgia" w:hAnsi="Georgia" w:cs="Arial"/>
+              </w:rPr>
+            </w:pPr>
+          </w:p>
+          <w:p>
+            <w:pPr>
+              <w:tabs>
+                <w:tab w:val="left" w:pos="3516"/>
+              </w:tabs>
+              <w:spacing w:line="276" w:lineRule="auto"/>
+              <w:jc w:val="both"/>
+              <w:rPr>
+                <w:rFonts w:ascii="Georgia" w:hAnsi="Georgia" w:cs="Arial"/>
+              </w:rPr>
+            </w:pPr>
+          </w:p>
+          <w:p>
+            <w:pPr>
+              <w:tabs>
+                <w:tab w:val="left" w:pos="3516"/>
+              </w:tabs>
+              <w:spacing w:line="276" w:lineRule="auto"/>
+              <w:jc w:val="both"/>
+              <w:rPr>
+                <w:rFonts w:ascii="Georgia" w:hAnsi="Georgia" w:cs="Arial"/>
+              </w:rPr>
+            </w:pPr>
+          </w:p>
+          <w:p>
+            <w:pPr>
+              <w:tabs>
+                <w:tab w:val="left" w:pos="3516"/>
+              </w:tabs>
+              <w:spacing w:line="276" w:lineRule="auto"/>
+              <w:jc w:val="both"/>
+              <w:rPr>
+                <w:rFonts w:ascii="Georgia" w:hAnsi="Georgia" w:cs="Arial"/>
+              </w:rPr>
+            </w:pPr>
+          </w:p>
+          <w:p>
+            <w:pPr>
+              <w:tabs>
+                <w:tab w:val="left" w:pos="3516"/>
+              </w:tabs>
+              <w:spacing w:line="276" w:lineRule="auto"/>
+              <w:jc w:val="both"/>
+              <w:rPr>
+                <w:rFonts w:ascii="Georgia" w:hAnsi="Georgia" w:cs="Arial"/>
+              </w:rPr>
+            </w:pPr>
+          </w:p>
+          <w:p>
+            <w:pPr>
+              <w:tabs>
+                <w:tab w:val="left" w:pos="3516"/>
+              </w:tabs>
+              <w:spacing w:line="276" w:lineRule="auto"/>
+              <w:jc w:val="both"/>
+              <w:rPr>
+                <w:rFonts w:ascii="Georgia" w:hAnsi="Georgia" w:cs="Arial"/>
+              </w:rPr>
+            </w:pPr>
+          </w:p>
+          <w:p>
+            <w:pPr>
+              <w:tabs>
+                <w:tab w:val="left" w:pos="3516"/>
+              </w:tabs>
+              <w:spacing w:line="276" w:lineRule="auto"/>
+              <w:jc w:val="both"/>
+              <w:rPr>
+                <w:rFonts w:ascii="Georgia" w:hAnsi="Georgia" w:cs="Arial"/>
+              </w:rPr>
+            </w:pPr>
+          </w:p>
+          <w:p>
+            <w:pPr>
+              <w:tabs>
+                <w:tab w:val="left" w:pos="3516"/>
+              </w:tabs>
+              <w:spacing w:line="276" w:lineRule="auto"/>
+              <w:jc w:val="both"/>
+              <w:rPr>
+                <w:rFonts w:ascii="Georgia" w:hAnsi="Georgia" w:cs="Arial"/>
+              </w:rPr>
+            </w:pPr>
+          </w:p>
+          <w:p>
+            <w:pPr>
+              <w:tabs>
+                <w:tab w:val="left" w:pos="3516"/>
+              </w:tabs>
+              <w:spacing w:line="276" w:lineRule="auto"/>
+              <w:jc w:val="both"/>
+              <w:rPr>
+                <w:rFonts w:ascii="Georgia" w:hAnsi="Georgia" w:cs="Arial"/>
+              </w:rPr>
+            </w:pPr>
+          </w:p>
           <w:p>
             <w:pPr>
               <w:tabs>
@@ -3452,12 +4039,13 @@
         </w:tblPrEx>
         <w:trPr>
           <w:gridAfter w:val="4"/>
-          <w:wAfter w:w="4882" w:type="dxa"/>
+          <w:wAfter w:w="5255" w:type="dxa"/>
           <w:trHeight w:val="100"/>
         </w:trPr>
         <w:tc>
           <w:tcPr>
-            <w:tcW w:w="4468" w:type="dxa"/>
+            <w:tcW w:w="4095" w:type="dxa"/>
+            <w:gridSpan w:val="2"/>
           </w:tcPr>
           <w:p>
             <w:pPr>
@@ -3490,12 +4078,13 @@
         </w:tblPrEx>
         <w:trPr>
           <w:gridAfter w:val="4"/>
-          <w:wAfter w:w="4882" w:type="dxa"/>
+          <w:wAfter w:w="5255" w:type="dxa"/>
           <w:trHeight w:val="100"/>
         </w:trPr>
         <w:tc>
           <w:tcPr>
-            <w:tcW w:w="4468" w:type="dxa"/>
+            <w:tcW w:w="4095" w:type="dxa"/>
+            <w:gridSpan w:val="2"/>
           </w:tcPr>
           <w:p>
             <w:pPr>
@@ -3519,8 +4108,8 @@
         </w:trPr>
         <w:tc>
           <w:tcPr>
-            <w:tcW w:w="4940" w:type="dxa"/>
-            <w:gridSpan w:val="3"/>
+            <w:tcW w:w="4457" w:type="dxa"/>
+            <w:gridSpan w:val="4"/>
           </w:tcPr>
           <w:p>
             <w:pPr>
@@ -3534,6 +4123,7 @@
               <w:rPr>
                 <w:rFonts w:ascii="Georgia" w:hAnsi="Georgia" w:cs="Arial"/>
               </w:rPr>
+              <w:lastRenderedPageBreak/>
               <w:t xml:space="preserve">Identificador </w:t>
             </w:r>
           </w:p>
@@ -3570,7 +4160,7 @@
         </w:tc>
         <w:tc>
           <w:tcPr>
-            <w:tcW w:w="4393" w:type="dxa"/>
+            <w:tcW w:w="4876" w:type="dxa"/>
           </w:tcPr>
           <w:p>
             <w:pPr>
@@ -3631,7 +4221,7 @@
         <w:tc>
           <w:tcPr>
             <w:tcW w:w="9350" w:type="dxa"/>
-            <w:gridSpan w:val="5"/>
+            <w:gridSpan w:val="6"/>
             <w:tcBorders>
               <w:top w:val="single" w:sz="4" w:space="0" w:color="auto"/>
             </w:tcBorders>
@@ -3842,8 +4432,8 @@
         </w:trPr>
         <w:tc>
           <w:tcPr>
-            <w:tcW w:w="4709" w:type="dxa"/>
-            <w:gridSpan w:val="2"/>
+            <w:tcW w:w="4272" w:type="dxa"/>
+            <w:gridSpan w:val="3"/>
           </w:tcPr>
           <w:p>
             <w:pPr>
@@ -3878,7 +4468,7 @@
         </w:tc>
         <w:tc>
           <w:tcPr>
-            <w:tcW w:w="4641" w:type="dxa"/>
+            <w:tcW w:w="5078" w:type="dxa"/>
             <w:gridSpan w:val="3"/>
           </w:tcPr>
           <w:p>
@@ -3907,8 +4497,8 @@
         </w:trPr>
         <w:tc>
           <w:tcPr>
-            <w:tcW w:w="4709" w:type="dxa"/>
-            <w:gridSpan w:val="2"/>
+            <w:tcW w:w="4272" w:type="dxa"/>
+            <w:gridSpan w:val="3"/>
           </w:tcPr>
           <w:p>
             <w:pPr>
@@ -3990,7 +4580,7 @@
         </w:tc>
         <w:tc>
           <w:tcPr>
-            <w:tcW w:w="4641" w:type="dxa"/>
+            <w:tcW w:w="5078" w:type="dxa"/>
             <w:gridSpan w:val="3"/>
           </w:tcPr>
           <w:p>
@@ -4049,7 +4639,7 @@
         <w:tc>
           <w:tcPr>
             <w:tcW w:w="9350" w:type="dxa"/>
-            <w:gridSpan w:val="5"/>
+            <w:gridSpan w:val="6"/>
           </w:tcPr>
           <w:p>
             <w:pPr>
@@ -4148,7 +4738,7 @@
         <w:tc>
           <w:tcPr>
             <w:tcW w:w="9350" w:type="dxa"/>
-            <w:gridSpan w:val="5"/>
+            <w:gridSpan w:val="6"/>
           </w:tcPr>
           <w:p>
             <w:pPr>
@@ -4225,7 +4815,7 @@
         <w:tc>
           <w:tcPr>
             <w:tcW w:w="9350" w:type="dxa"/>
-            <w:gridSpan w:val="5"/>
+            <w:gridSpan w:val="6"/>
           </w:tcPr>
           <w:p>
             <w:pPr>
@@ -4256,11 +4846,91 @@
                 <w:rFonts w:ascii="Georgia" w:hAnsi="Georgia" w:cs="Arial"/>
               </w:rPr>
             </w:pPr>
-            <w:r>
-              <w:rPr>
-                <w:rFonts w:ascii="Georgia" w:hAnsi="Georgia" w:cs="Arial"/>
-              </w:rPr>
-              <w:t xml:space="preserve">Haz ingresado de manera correcta a la interfaz </w:t>
+            <w:proofErr w:type="gramStart"/>
+            <w:r>
+              <w:rPr>
+                <w:rFonts w:ascii="Georgia" w:hAnsi="Georgia" w:cs="Arial"/>
+              </w:rPr>
+              <w:t>Haz</w:t>
+            </w:r>
+            <w:proofErr w:type="gramEnd"/>
+            <w:r>
+              <w:rPr>
+                <w:rFonts w:ascii="Georgia" w:hAnsi="Georgia" w:cs="Arial"/>
+              </w:rPr>
+              <w:t xml:space="preserve"> ingresado de manera correcta a la interfaz </w:t>
+            </w:r>
+          </w:p>
+          <w:p>
+            <w:pPr>
+              <w:rPr>
+                <w:rFonts w:ascii="Georgia" w:hAnsi="Georgia" w:cs="Arial"/>
+              </w:rPr>
+            </w:pPr>
+          </w:p>
+          <w:p>
+            <w:pPr>
+              <w:rPr>
+                <w:rFonts w:ascii="Georgia" w:hAnsi="Georgia" w:cs="Arial"/>
+              </w:rPr>
+            </w:pPr>
+          </w:p>
+          <w:p>
+            <w:pPr>
+              <w:rPr>
+                <w:rFonts w:ascii="Georgia" w:hAnsi="Georgia" w:cs="Arial"/>
+              </w:rPr>
+            </w:pPr>
+          </w:p>
+          <w:p>
+            <w:pPr>
+              <w:rPr>
+                <w:rFonts w:ascii="Georgia" w:hAnsi="Georgia" w:cs="Arial"/>
+              </w:rPr>
+            </w:pPr>
+          </w:p>
+          <w:p>
+            <w:pPr>
+              <w:rPr>
+                <w:rFonts w:ascii="Georgia" w:hAnsi="Georgia" w:cs="Arial"/>
+              </w:rPr>
+            </w:pPr>
+          </w:p>
+          <w:p>
+            <w:pPr>
+              <w:rPr>
+                <w:rFonts w:ascii="Georgia" w:hAnsi="Georgia" w:cs="Arial"/>
+              </w:rPr>
+            </w:pPr>
+          </w:p>
+          <w:p>
+            <w:pPr>
+              <w:rPr>
+                <w:rFonts w:ascii="Georgia" w:hAnsi="Georgia" w:cs="Arial"/>
+              </w:rPr>
+            </w:pPr>
+          </w:p>
+          <w:p>
+            <w:pPr>
+              <w:rPr>
+                <w:rFonts w:ascii="Georgia" w:hAnsi="Georgia" w:cs="Arial"/>
+              </w:rPr>
+            </w:pPr>
+          </w:p>
+          <w:p>
+            <w:pPr>
+              <w:tabs>
+                <w:tab w:val="left" w:pos="1836"/>
+              </w:tabs>
+              <w:rPr>
+                <w:rFonts w:ascii="Georgia" w:hAnsi="Georgia" w:cs="Arial"/>
+              </w:rPr>
+            </w:pPr>
+            <w:r>
+              <w:rPr>
+                <w:rFonts w:ascii="Georgia" w:hAnsi="Georgia" w:cs="Arial"/>
+              </w:rPr>
+              <w:tab/>
             </w:r>
           </w:p>
         </w:tc>
@@ -4272,7 +4942,7 @@
         <w:tc>
           <w:tcPr>
             <w:tcW w:w="9350" w:type="dxa"/>
-            <w:gridSpan w:val="5"/>
+            <w:gridSpan w:val="6"/>
           </w:tcPr>
           <w:p>
             <w:pPr>
@@ -4289,6 +4959,7 @@
               <w:rPr>
                 <w:rFonts w:ascii="Georgia" w:hAnsi="Georgia" w:cs="Arial"/>
               </w:rPr>
+              <w:lastRenderedPageBreak/>
               <w:t xml:space="preserve">Imagen alusiva al requerimiento </w:t>
             </w:r>
           </w:p>
@@ -4323,12 +4994,13 @@
         </w:tblPrEx>
         <w:trPr>
           <w:gridAfter w:val="4"/>
-          <w:wAfter w:w="4882" w:type="dxa"/>
+          <w:wAfter w:w="5255" w:type="dxa"/>
           <w:trHeight w:val="100"/>
         </w:trPr>
         <w:tc>
           <w:tcPr>
-            <w:tcW w:w="4468" w:type="dxa"/>
+            <w:tcW w:w="4095" w:type="dxa"/>
+            <w:gridSpan w:val="2"/>
           </w:tcPr>
           <w:p>
             <w:pPr>
@@ -4361,13 +5033,398 @@
         </w:tblPrEx>
         <w:trPr>
           <w:gridAfter w:val="4"/>
-          <w:wAfter w:w="4882" w:type="dxa"/>
+          <w:wAfter w:w="5255" w:type="dxa"/>
           <w:trHeight w:val="100"/>
         </w:trPr>
         <w:tc>
           <w:tcPr>
-            <w:tcW w:w="4468" w:type="dxa"/>
+            <w:tcW w:w="4095" w:type="dxa"/>
+            <w:gridSpan w:val="2"/>
           </w:tcPr>
+          <w:p>
+            <w:pPr>
+              <w:tabs>
+                <w:tab w:val="left" w:pos="3516"/>
+              </w:tabs>
+              <w:spacing w:line="276" w:lineRule="auto"/>
+              <w:jc w:val="both"/>
+              <w:rPr>
+                <w:rFonts w:ascii="Georgia" w:hAnsi="Georgia" w:cs="Arial"/>
+              </w:rPr>
+            </w:pPr>
+          </w:p>
+          <w:p>
+            <w:pPr>
+              <w:tabs>
+                <w:tab w:val="left" w:pos="3516"/>
+              </w:tabs>
+              <w:spacing w:line="276" w:lineRule="auto"/>
+              <w:jc w:val="both"/>
+              <w:rPr>
+                <w:rFonts w:ascii="Georgia" w:hAnsi="Georgia" w:cs="Arial"/>
+              </w:rPr>
+            </w:pPr>
+          </w:p>
+          <w:p>
+            <w:pPr>
+              <w:tabs>
+                <w:tab w:val="left" w:pos="3516"/>
+              </w:tabs>
+              <w:spacing w:line="276" w:lineRule="auto"/>
+              <w:jc w:val="both"/>
+              <w:rPr>
+                <w:rFonts w:ascii="Georgia" w:hAnsi="Georgia" w:cs="Arial"/>
+              </w:rPr>
+            </w:pPr>
+          </w:p>
+          <w:p>
+            <w:pPr>
+              <w:tabs>
+                <w:tab w:val="left" w:pos="3516"/>
+              </w:tabs>
+              <w:spacing w:line="276" w:lineRule="auto"/>
+              <w:jc w:val="both"/>
+              <w:rPr>
+                <w:rFonts w:ascii="Georgia" w:hAnsi="Georgia" w:cs="Arial"/>
+              </w:rPr>
+            </w:pPr>
+          </w:p>
+          <w:p>
+            <w:pPr>
+              <w:tabs>
+                <w:tab w:val="left" w:pos="3516"/>
+              </w:tabs>
+              <w:spacing w:line="276" w:lineRule="auto"/>
+              <w:jc w:val="both"/>
+              <w:rPr>
+                <w:rFonts w:ascii="Georgia" w:hAnsi="Georgia" w:cs="Arial"/>
+              </w:rPr>
+            </w:pPr>
+          </w:p>
+          <w:p>
+            <w:pPr>
+              <w:tabs>
+                <w:tab w:val="left" w:pos="3516"/>
+              </w:tabs>
+              <w:spacing w:line="276" w:lineRule="auto"/>
+              <w:jc w:val="both"/>
+              <w:rPr>
+                <w:rFonts w:ascii="Georgia" w:hAnsi="Georgia" w:cs="Arial"/>
+              </w:rPr>
+            </w:pPr>
+          </w:p>
+          <w:p>
+            <w:pPr>
+              <w:tabs>
+                <w:tab w:val="left" w:pos="3516"/>
+              </w:tabs>
+              <w:spacing w:line="276" w:lineRule="auto"/>
+              <w:jc w:val="both"/>
+              <w:rPr>
+                <w:rFonts w:ascii="Georgia" w:hAnsi="Georgia" w:cs="Arial"/>
+              </w:rPr>
+            </w:pPr>
+          </w:p>
+          <w:p>
+            <w:pPr>
+              <w:tabs>
+                <w:tab w:val="left" w:pos="3516"/>
+              </w:tabs>
+              <w:spacing w:line="276" w:lineRule="auto"/>
+              <w:jc w:val="both"/>
+              <w:rPr>
+                <w:rFonts w:ascii="Georgia" w:hAnsi="Georgia" w:cs="Arial"/>
+              </w:rPr>
+            </w:pPr>
+          </w:p>
+          <w:p>
+            <w:pPr>
+              <w:tabs>
+                <w:tab w:val="left" w:pos="3516"/>
+              </w:tabs>
+              <w:spacing w:line="276" w:lineRule="auto"/>
+              <w:jc w:val="both"/>
+              <w:rPr>
+                <w:rFonts w:ascii="Georgia" w:hAnsi="Georgia" w:cs="Arial"/>
+              </w:rPr>
+            </w:pPr>
+          </w:p>
+          <w:p>
+            <w:pPr>
+              <w:tabs>
+                <w:tab w:val="left" w:pos="3516"/>
+              </w:tabs>
+              <w:spacing w:line="276" w:lineRule="auto"/>
+              <w:jc w:val="both"/>
+              <w:rPr>
+                <w:rFonts w:ascii="Georgia" w:hAnsi="Georgia" w:cs="Arial"/>
+              </w:rPr>
+            </w:pPr>
+          </w:p>
+          <w:p>
+            <w:pPr>
+              <w:tabs>
+                <w:tab w:val="left" w:pos="3516"/>
+              </w:tabs>
+              <w:spacing w:line="276" w:lineRule="auto"/>
+              <w:jc w:val="both"/>
+              <w:rPr>
+                <w:rFonts w:ascii="Georgia" w:hAnsi="Georgia" w:cs="Arial"/>
+              </w:rPr>
+            </w:pPr>
+          </w:p>
+          <w:p>
+            <w:pPr>
+              <w:tabs>
+                <w:tab w:val="left" w:pos="3516"/>
+              </w:tabs>
+              <w:spacing w:line="276" w:lineRule="auto"/>
+              <w:jc w:val="both"/>
+              <w:rPr>
+                <w:rFonts w:ascii="Georgia" w:hAnsi="Georgia" w:cs="Arial"/>
+              </w:rPr>
+            </w:pPr>
+          </w:p>
+          <w:p>
+            <w:pPr>
+              <w:tabs>
+                <w:tab w:val="left" w:pos="3516"/>
+              </w:tabs>
+              <w:spacing w:line="276" w:lineRule="auto"/>
+              <w:jc w:val="both"/>
+              <w:rPr>
+                <w:rFonts w:ascii="Georgia" w:hAnsi="Georgia" w:cs="Arial"/>
+              </w:rPr>
+            </w:pPr>
+          </w:p>
+          <w:p>
+            <w:pPr>
+              <w:tabs>
+                <w:tab w:val="left" w:pos="3516"/>
+              </w:tabs>
+              <w:spacing w:line="276" w:lineRule="auto"/>
+              <w:jc w:val="both"/>
+              <w:rPr>
+                <w:rFonts w:ascii="Georgia" w:hAnsi="Georgia" w:cs="Arial"/>
+              </w:rPr>
+            </w:pPr>
+          </w:p>
+          <w:p>
+            <w:pPr>
+              <w:tabs>
+                <w:tab w:val="left" w:pos="3516"/>
+              </w:tabs>
+              <w:spacing w:line="276" w:lineRule="auto"/>
+              <w:jc w:val="both"/>
+              <w:rPr>
+                <w:rFonts w:ascii="Georgia" w:hAnsi="Georgia" w:cs="Arial"/>
+              </w:rPr>
+            </w:pPr>
+          </w:p>
+          <w:p>
+            <w:pPr>
+              <w:tabs>
+                <w:tab w:val="left" w:pos="3516"/>
+              </w:tabs>
+              <w:spacing w:line="276" w:lineRule="auto"/>
+              <w:jc w:val="both"/>
+              <w:rPr>
+                <w:rFonts w:ascii="Georgia" w:hAnsi="Georgia" w:cs="Arial"/>
+              </w:rPr>
+            </w:pPr>
+          </w:p>
+          <w:p>
+            <w:pPr>
+              <w:tabs>
+                <w:tab w:val="left" w:pos="3516"/>
+              </w:tabs>
+              <w:spacing w:line="276" w:lineRule="auto"/>
+              <w:jc w:val="both"/>
+              <w:rPr>
+                <w:rFonts w:ascii="Georgia" w:hAnsi="Georgia" w:cs="Arial"/>
+              </w:rPr>
+            </w:pPr>
+          </w:p>
+          <w:p>
+            <w:pPr>
+              <w:tabs>
+                <w:tab w:val="left" w:pos="3516"/>
+              </w:tabs>
+              <w:spacing w:line="276" w:lineRule="auto"/>
+              <w:jc w:val="both"/>
+              <w:rPr>
+                <w:rFonts w:ascii="Georgia" w:hAnsi="Georgia" w:cs="Arial"/>
+              </w:rPr>
+            </w:pPr>
+          </w:p>
+          <w:p>
+            <w:pPr>
+              <w:tabs>
+                <w:tab w:val="left" w:pos="3516"/>
+              </w:tabs>
+              <w:spacing w:line="276" w:lineRule="auto"/>
+              <w:jc w:val="both"/>
+              <w:rPr>
+                <w:rFonts w:ascii="Georgia" w:hAnsi="Georgia" w:cs="Arial"/>
+              </w:rPr>
+            </w:pPr>
+          </w:p>
+          <w:p>
+            <w:pPr>
+              <w:tabs>
+                <w:tab w:val="left" w:pos="3516"/>
+              </w:tabs>
+              <w:spacing w:line="276" w:lineRule="auto"/>
+              <w:jc w:val="both"/>
+              <w:rPr>
+                <w:rFonts w:ascii="Georgia" w:hAnsi="Georgia" w:cs="Arial"/>
+              </w:rPr>
+            </w:pPr>
+          </w:p>
+          <w:p>
+            <w:pPr>
+              <w:tabs>
+                <w:tab w:val="left" w:pos="3516"/>
+              </w:tabs>
+              <w:spacing w:line="276" w:lineRule="auto"/>
+              <w:jc w:val="both"/>
+              <w:rPr>
+                <w:rFonts w:ascii="Georgia" w:hAnsi="Georgia" w:cs="Arial"/>
+              </w:rPr>
+            </w:pPr>
+          </w:p>
+          <w:p>
+            <w:pPr>
+              <w:tabs>
+                <w:tab w:val="left" w:pos="3516"/>
+              </w:tabs>
+              <w:spacing w:line="276" w:lineRule="auto"/>
+              <w:jc w:val="both"/>
+              <w:rPr>
+                <w:rFonts w:ascii="Georgia" w:hAnsi="Georgia" w:cs="Arial"/>
+              </w:rPr>
+            </w:pPr>
+          </w:p>
+          <w:p>
+            <w:pPr>
+              <w:tabs>
+                <w:tab w:val="left" w:pos="3516"/>
+              </w:tabs>
+              <w:spacing w:line="276" w:lineRule="auto"/>
+              <w:jc w:val="both"/>
+              <w:rPr>
+                <w:rFonts w:ascii="Georgia" w:hAnsi="Georgia" w:cs="Arial"/>
+              </w:rPr>
+            </w:pPr>
+          </w:p>
+          <w:p>
+            <w:pPr>
+              <w:tabs>
+                <w:tab w:val="left" w:pos="3516"/>
+              </w:tabs>
+              <w:spacing w:line="276" w:lineRule="auto"/>
+              <w:jc w:val="both"/>
+              <w:rPr>
+                <w:rFonts w:ascii="Georgia" w:hAnsi="Georgia" w:cs="Arial"/>
+              </w:rPr>
+            </w:pPr>
+          </w:p>
+          <w:p>
+            <w:pPr>
+              <w:tabs>
+                <w:tab w:val="left" w:pos="3516"/>
+              </w:tabs>
+              <w:spacing w:line="276" w:lineRule="auto"/>
+              <w:jc w:val="both"/>
+              <w:rPr>
+                <w:rFonts w:ascii="Georgia" w:hAnsi="Georgia" w:cs="Arial"/>
+              </w:rPr>
+            </w:pPr>
+          </w:p>
+          <w:p>
+            <w:pPr>
+              <w:tabs>
+                <w:tab w:val="left" w:pos="3516"/>
+              </w:tabs>
+              <w:spacing w:line="276" w:lineRule="auto"/>
+              <w:jc w:val="both"/>
+              <w:rPr>
+                <w:rFonts w:ascii="Georgia" w:hAnsi="Georgia" w:cs="Arial"/>
+              </w:rPr>
+            </w:pPr>
+          </w:p>
+          <w:p>
+            <w:pPr>
+              <w:tabs>
+                <w:tab w:val="left" w:pos="3516"/>
+              </w:tabs>
+              <w:spacing w:line="276" w:lineRule="auto"/>
+              <w:jc w:val="both"/>
+              <w:rPr>
+                <w:rFonts w:ascii="Georgia" w:hAnsi="Georgia" w:cs="Arial"/>
+              </w:rPr>
+            </w:pPr>
+          </w:p>
+          <w:p>
+            <w:pPr>
+              <w:tabs>
+                <w:tab w:val="left" w:pos="3516"/>
+              </w:tabs>
+              <w:spacing w:line="276" w:lineRule="auto"/>
+              <w:jc w:val="both"/>
+              <w:rPr>
+                <w:rFonts w:ascii="Georgia" w:hAnsi="Georgia" w:cs="Arial"/>
+              </w:rPr>
+            </w:pPr>
+          </w:p>
+          <w:p>
+            <w:pPr>
+              <w:tabs>
+                <w:tab w:val="left" w:pos="3516"/>
+              </w:tabs>
+              <w:spacing w:line="276" w:lineRule="auto"/>
+              <w:jc w:val="both"/>
+              <w:rPr>
+                <w:rFonts w:ascii="Georgia" w:hAnsi="Georgia" w:cs="Arial"/>
+              </w:rPr>
+            </w:pPr>
+          </w:p>
+          <w:p>
+            <w:pPr>
+              <w:tabs>
+                <w:tab w:val="left" w:pos="3516"/>
+              </w:tabs>
+              <w:spacing w:line="276" w:lineRule="auto"/>
+              <w:jc w:val="both"/>
+              <w:rPr>
+                <w:rFonts w:ascii="Georgia" w:hAnsi="Georgia" w:cs="Arial"/>
+              </w:rPr>
+            </w:pPr>
+          </w:p>
+          <w:p>
+            <w:pPr>
+              <w:tabs>
+                <w:tab w:val="left" w:pos="3516"/>
+              </w:tabs>
+              <w:spacing w:line="276" w:lineRule="auto"/>
+              <w:jc w:val="both"/>
+              <w:rPr>
+                <w:rFonts w:ascii="Georgia" w:hAnsi="Georgia" w:cs="Arial"/>
+              </w:rPr>
+            </w:pPr>
+          </w:p>
+          <w:p>
+            <w:pPr>
+              <w:tabs>
+                <w:tab w:val="left" w:pos="3516"/>
+              </w:tabs>
+              <w:spacing w:line="276" w:lineRule="auto"/>
+              <w:jc w:val="both"/>
+              <w:rPr>
+                <w:rFonts w:ascii="Georgia" w:hAnsi="Georgia" w:cs="Arial"/>
+              </w:rPr>
+            </w:pPr>
+          </w:p>
           <w:p>
             <w:pPr>
               <w:tabs>
@@ -4399,12 +5456,13 @@
         </w:tblPrEx>
         <w:trPr>
           <w:gridAfter w:val="4"/>
-          <w:wAfter w:w="4882" w:type="dxa"/>
+          <w:wAfter w:w="5255" w:type="dxa"/>
           <w:trHeight w:val="100"/>
         </w:trPr>
         <w:tc>
           <w:tcPr>
-            <w:tcW w:w="4468" w:type="dxa"/>
+            <w:tcW w:w="4095" w:type="dxa"/>
+            <w:gridSpan w:val="2"/>
           </w:tcPr>
           <w:p>
             <w:pPr>
@@ -4428,8 +5486,8 @@
         </w:trPr>
         <w:tc>
           <w:tcPr>
-            <w:tcW w:w="4940" w:type="dxa"/>
-            <w:gridSpan w:val="3"/>
+            <w:tcW w:w="4457" w:type="dxa"/>
+            <w:gridSpan w:val="4"/>
           </w:tcPr>
           <w:p>
             <w:pPr>
@@ -4480,7 +5538,7 @@
         </w:tc>
         <w:tc>
           <w:tcPr>
-            <w:tcW w:w="4393" w:type="dxa"/>
+            <w:tcW w:w="4876" w:type="dxa"/>
           </w:tcPr>
           <w:p>
             <w:pPr>
@@ -4550,7 +5608,7 @@
         <w:tc>
           <w:tcPr>
             <w:tcW w:w="9350" w:type="dxa"/>
-            <w:gridSpan w:val="5"/>
+            <w:gridSpan w:val="6"/>
             <w:tcBorders>
               <w:top w:val="single" w:sz="4" w:space="0" w:color="auto"/>
             </w:tcBorders>
@@ -4746,8 +5804,8 @@
         </w:trPr>
         <w:tc>
           <w:tcPr>
-            <w:tcW w:w="4709" w:type="dxa"/>
-            <w:gridSpan w:val="2"/>
+            <w:tcW w:w="4272" w:type="dxa"/>
+            <w:gridSpan w:val="3"/>
           </w:tcPr>
           <w:p>
             <w:pPr>
@@ -4794,7 +5852,7 @@
         </w:tc>
         <w:tc>
           <w:tcPr>
-            <w:tcW w:w="4641" w:type="dxa"/>
+            <w:tcW w:w="5078" w:type="dxa"/>
             <w:gridSpan w:val="3"/>
           </w:tcPr>
           <w:p>
@@ -4823,8 +5881,8 @@
         </w:trPr>
         <w:tc>
           <w:tcPr>
-            <w:tcW w:w="4709" w:type="dxa"/>
-            <w:gridSpan w:val="2"/>
+            <w:tcW w:w="4272" w:type="dxa"/>
+            <w:gridSpan w:val="3"/>
           </w:tcPr>
           <w:p>
             <w:pPr>
@@ -4873,7 +5931,7 @@
         </w:tc>
         <w:tc>
           <w:tcPr>
-            <w:tcW w:w="4641" w:type="dxa"/>
+            <w:tcW w:w="5078" w:type="dxa"/>
             <w:gridSpan w:val="3"/>
           </w:tcPr>
           <w:p>
@@ -4929,7 +5987,7 @@
         <w:tc>
           <w:tcPr>
             <w:tcW w:w="9350" w:type="dxa"/>
-            <w:gridSpan w:val="5"/>
+            <w:gridSpan w:val="6"/>
           </w:tcPr>
           <w:p>
             <w:pPr>
@@ -4976,7 +6034,7 @@
         <w:tc>
           <w:tcPr>
             <w:tcW w:w="9350" w:type="dxa"/>
-            <w:gridSpan w:val="5"/>
+            <w:gridSpan w:val="6"/>
           </w:tcPr>
           <w:p>
             <w:pPr>
@@ -5059,7 +6117,7 @@
         <w:tc>
           <w:tcPr>
             <w:tcW w:w="9350" w:type="dxa"/>
-            <w:gridSpan w:val="5"/>
+            <w:gridSpan w:val="6"/>
           </w:tcPr>
           <w:p>
             <w:pPr>
@@ -5118,7 +6176,7 @@
         <w:tc>
           <w:tcPr>
             <w:tcW w:w="9350" w:type="dxa"/>
-            <w:gridSpan w:val="5"/>
+            <w:gridSpan w:val="6"/>
           </w:tcPr>
           <w:p>
             <w:pPr>
@@ -5169,12 +6227,13 @@
         </w:tblPrEx>
         <w:trPr>
           <w:gridAfter w:val="4"/>
-          <w:wAfter w:w="4882" w:type="dxa"/>
+          <w:wAfter w:w="5255" w:type="dxa"/>
           <w:trHeight w:val="100"/>
         </w:trPr>
         <w:tc>
           <w:tcPr>
-            <w:tcW w:w="4468" w:type="dxa"/>
+            <w:tcW w:w="4095" w:type="dxa"/>
+            <w:gridSpan w:val="2"/>
           </w:tcPr>
           <w:p>
             <w:pPr>
@@ -5207,88 +6266,13 @@
         </w:tblPrEx>
         <w:trPr>
           <w:gridAfter w:val="4"/>
-          <w:wAfter w:w="4882" w:type="dxa"/>
+          <w:wAfter w:w="5255" w:type="dxa"/>
           <w:trHeight w:val="100"/>
         </w:trPr>
         <w:tc>
           <w:tcPr>
-            <w:tcW w:w="4468" w:type="dxa"/>
-          </w:tcPr>
-          <w:p>
-            <w:pPr>
-              <w:tabs>
-                <w:tab w:val="left" w:pos="3516"/>
-              </w:tabs>
-              <w:spacing w:line="276" w:lineRule="auto"/>
-              <w:jc w:val="both"/>
-              <w:rPr>
-                <w:rFonts w:ascii="Georgia" w:hAnsi="Georgia" w:cs="Arial"/>
-              </w:rPr>
-            </w:pPr>
-          </w:p>
-        </w:tc>
-      </w:tr>
-      <w:tr>
-        <w:tblPrEx>
-          <w:tblBorders>
-            <w:left w:val="none" w:sz="0" w:space="0" w:color="auto"/>
-            <w:bottom w:val="none" w:sz="0" w:space="0" w:color="auto"/>
-            <w:right w:val="none" w:sz="0" w:space="0" w:color="auto"/>
-            <w:insideH w:val="none" w:sz="0" w:space="0" w:color="auto"/>
-            <w:insideV w:val="none" w:sz="0" w:space="0" w:color="auto"/>
-          </w:tblBorders>
-          <w:tblCellMar>
-            <w:left w:w="70" w:type="dxa"/>
-            <w:right w:w="70" w:type="dxa"/>
-          </w:tblCellMar>
-          <w:tblLook w:val="0000" w:firstRow="0" w:lastRow="0" w:firstColumn="0" w:lastColumn="0" w:noHBand="0" w:noVBand="0"/>
-        </w:tblPrEx>
-        <w:trPr>
-          <w:gridAfter w:val="4"/>
-          <w:wAfter w:w="4882" w:type="dxa"/>
-          <w:trHeight w:val="100"/>
-        </w:trPr>
-        <w:tc>
-          <w:tcPr>
-            <w:tcW w:w="4468" w:type="dxa"/>
-          </w:tcPr>
-          <w:p>
-            <w:pPr>
-              <w:tabs>
-                <w:tab w:val="left" w:pos="3516"/>
-              </w:tabs>
-              <w:spacing w:line="276" w:lineRule="auto"/>
-              <w:jc w:val="both"/>
-              <w:rPr>
-                <w:rFonts w:ascii="Georgia" w:hAnsi="Georgia" w:cs="Arial"/>
-              </w:rPr>
-            </w:pPr>
-          </w:p>
-        </w:tc>
-      </w:tr>
-      <w:tr>
-        <w:tblPrEx>
-          <w:tblBorders>
-            <w:left w:val="none" w:sz="0" w:space="0" w:color="auto"/>
-            <w:bottom w:val="none" w:sz="0" w:space="0" w:color="auto"/>
-            <w:right w:val="none" w:sz="0" w:space="0" w:color="auto"/>
-            <w:insideH w:val="none" w:sz="0" w:space="0" w:color="auto"/>
-            <w:insideV w:val="none" w:sz="0" w:space="0" w:color="auto"/>
-          </w:tblBorders>
-          <w:tblCellMar>
-            <w:left w:w="70" w:type="dxa"/>
-            <w:right w:w="70" w:type="dxa"/>
-          </w:tblCellMar>
-          <w:tblLook w:val="0000" w:firstRow="0" w:lastRow="0" w:firstColumn="0" w:lastColumn="0" w:noHBand="0" w:noVBand="0"/>
-        </w:tblPrEx>
-        <w:trPr>
-          <w:gridAfter w:val="4"/>
-          <w:wAfter w:w="4882" w:type="dxa"/>
-          <w:trHeight w:val="100"/>
-        </w:trPr>
-        <w:tc>
-          <w:tcPr>
-            <w:tcW w:w="4468" w:type="dxa"/>
+            <w:tcW w:w="4095" w:type="dxa"/>
+            <w:gridSpan w:val="2"/>
           </w:tcPr>
           <w:p>
             <w:pPr>
@@ -5312,8 +6296,8 @@
         </w:trPr>
         <w:tc>
           <w:tcPr>
-            <w:tcW w:w="4940" w:type="dxa"/>
-            <w:gridSpan w:val="3"/>
+            <w:tcW w:w="4457" w:type="dxa"/>
+            <w:gridSpan w:val="4"/>
           </w:tcPr>
           <w:p>
             <w:pPr>
@@ -5363,7 +6347,7 @@
         </w:tc>
         <w:tc>
           <w:tcPr>
-            <w:tcW w:w="4393" w:type="dxa"/>
+            <w:tcW w:w="4876" w:type="dxa"/>
           </w:tcPr>
           <w:p>
             <w:pPr>
@@ -5424,7 +6408,7 @@
         <w:tc>
           <w:tcPr>
             <w:tcW w:w="9350" w:type="dxa"/>
-            <w:gridSpan w:val="5"/>
+            <w:gridSpan w:val="6"/>
             <w:tcBorders>
               <w:top w:val="single" w:sz="4" w:space="0" w:color="auto"/>
             </w:tcBorders>
@@ -5614,8 +6598,8 @@
         </w:trPr>
         <w:tc>
           <w:tcPr>
-            <w:tcW w:w="4709" w:type="dxa"/>
-            <w:gridSpan w:val="2"/>
+            <w:tcW w:w="4272" w:type="dxa"/>
+            <w:gridSpan w:val="3"/>
           </w:tcPr>
           <w:p>
             <w:pPr>
@@ -5662,7 +6646,7 @@
         </w:tc>
         <w:tc>
           <w:tcPr>
-            <w:tcW w:w="4641" w:type="dxa"/>
+            <w:tcW w:w="5078" w:type="dxa"/>
             <w:gridSpan w:val="3"/>
           </w:tcPr>
           <w:p>
@@ -5691,8 +6675,8 @@
         </w:trPr>
         <w:tc>
           <w:tcPr>
-            <w:tcW w:w="4709" w:type="dxa"/>
-            <w:gridSpan w:val="2"/>
+            <w:tcW w:w="4272" w:type="dxa"/>
+            <w:gridSpan w:val="3"/>
           </w:tcPr>
           <w:p>
             <w:pPr>
@@ -5735,7 +6719,7 @@
         </w:tc>
         <w:tc>
           <w:tcPr>
-            <w:tcW w:w="4641" w:type="dxa"/>
+            <w:tcW w:w="5078" w:type="dxa"/>
             <w:gridSpan w:val="3"/>
           </w:tcPr>
           <w:p>
@@ -5791,7 +6775,7 @@
         <w:tc>
           <w:tcPr>
             <w:tcW w:w="9350" w:type="dxa"/>
-            <w:gridSpan w:val="5"/>
+            <w:gridSpan w:val="6"/>
           </w:tcPr>
           <w:p>
             <w:pPr>
@@ -5874,7 +6858,7 @@
         <w:tc>
           <w:tcPr>
             <w:tcW w:w="9350" w:type="dxa"/>
-            <w:gridSpan w:val="5"/>
+            <w:gridSpan w:val="6"/>
           </w:tcPr>
           <w:p>
             <w:pPr>
@@ -5961,7 +6945,7 @@
         <w:tc>
           <w:tcPr>
             <w:tcW w:w="9350" w:type="dxa"/>
-            <w:gridSpan w:val="5"/>
+            <w:gridSpan w:val="6"/>
           </w:tcPr>
           <w:p>
             <w:pPr>
@@ -6008,7 +6992,7 @@
         <w:tc>
           <w:tcPr>
             <w:tcW w:w="9350" w:type="dxa"/>
-            <w:gridSpan w:val="5"/>
+            <w:gridSpan w:val="6"/>
           </w:tcPr>
           <w:p>
             <w:pPr>
@@ -6025,7 +7009,6 @@
               <w:rPr>
                 <w:rFonts w:ascii="Georgia" w:hAnsi="Georgia" w:cs="Arial"/>
               </w:rPr>
-              <w:lastRenderedPageBreak/>
               <w:t xml:space="preserve">Imagen alusiva al requerimiento </w:t>
             </w:r>
           </w:p>
@@ -6060,12 +7043,13 @@
         </w:tblPrEx>
         <w:trPr>
           <w:gridAfter w:val="4"/>
-          <w:wAfter w:w="4882" w:type="dxa"/>
+          <w:wAfter w:w="5255" w:type="dxa"/>
           <w:trHeight w:val="100"/>
         </w:trPr>
         <w:tc>
           <w:tcPr>
-            <w:tcW w:w="4468" w:type="dxa"/>
+            <w:tcW w:w="4095" w:type="dxa"/>
+            <w:gridSpan w:val="2"/>
           </w:tcPr>
           <w:p>
             <w:pPr>
@@ -6098,13 +7082,146 @@
         </w:tblPrEx>
         <w:trPr>
           <w:gridAfter w:val="4"/>
-          <w:wAfter w:w="4882" w:type="dxa"/>
+          <w:wAfter w:w="5255" w:type="dxa"/>
           <w:trHeight w:val="100"/>
         </w:trPr>
         <w:tc>
           <w:tcPr>
-            <w:tcW w:w="4468" w:type="dxa"/>
+            <w:tcW w:w="4095" w:type="dxa"/>
+            <w:gridSpan w:val="2"/>
           </w:tcPr>
+          <w:p>
+            <w:pPr>
+              <w:tabs>
+                <w:tab w:val="left" w:pos="3516"/>
+              </w:tabs>
+              <w:spacing w:line="276" w:lineRule="auto"/>
+              <w:jc w:val="both"/>
+              <w:rPr>
+                <w:rFonts w:ascii="Georgia" w:hAnsi="Georgia" w:cs="Arial"/>
+              </w:rPr>
+            </w:pPr>
+          </w:p>
+          <w:p>
+            <w:pPr>
+              <w:tabs>
+                <w:tab w:val="left" w:pos="3516"/>
+              </w:tabs>
+              <w:spacing w:line="276" w:lineRule="auto"/>
+              <w:jc w:val="both"/>
+              <w:rPr>
+                <w:rFonts w:ascii="Georgia" w:hAnsi="Georgia" w:cs="Arial"/>
+              </w:rPr>
+            </w:pPr>
+          </w:p>
+          <w:p>
+            <w:pPr>
+              <w:tabs>
+                <w:tab w:val="left" w:pos="3516"/>
+              </w:tabs>
+              <w:spacing w:line="276" w:lineRule="auto"/>
+              <w:jc w:val="both"/>
+              <w:rPr>
+                <w:rFonts w:ascii="Georgia" w:hAnsi="Georgia" w:cs="Arial"/>
+              </w:rPr>
+            </w:pPr>
+          </w:p>
+          <w:p>
+            <w:pPr>
+              <w:tabs>
+                <w:tab w:val="left" w:pos="3516"/>
+              </w:tabs>
+              <w:spacing w:line="276" w:lineRule="auto"/>
+              <w:jc w:val="both"/>
+              <w:rPr>
+                <w:rFonts w:ascii="Georgia" w:hAnsi="Georgia" w:cs="Arial"/>
+              </w:rPr>
+            </w:pPr>
+          </w:p>
+          <w:p>
+            <w:pPr>
+              <w:tabs>
+                <w:tab w:val="left" w:pos="3516"/>
+              </w:tabs>
+              <w:spacing w:line="276" w:lineRule="auto"/>
+              <w:jc w:val="both"/>
+              <w:rPr>
+                <w:rFonts w:ascii="Georgia" w:hAnsi="Georgia" w:cs="Arial"/>
+              </w:rPr>
+            </w:pPr>
+          </w:p>
+          <w:p>
+            <w:pPr>
+              <w:tabs>
+                <w:tab w:val="left" w:pos="3516"/>
+              </w:tabs>
+              <w:spacing w:line="276" w:lineRule="auto"/>
+              <w:jc w:val="both"/>
+              <w:rPr>
+                <w:rFonts w:ascii="Georgia" w:hAnsi="Georgia" w:cs="Arial"/>
+              </w:rPr>
+            </w:pPr>
+          </w:p>
+          <w:p>
+            <w:pPr>
+              <w:tabs>
+                <w:tab w:val="left" w:pos="3516"/>
+              </w:tabs>
+              <w:spacing w:line="276" w:lineRule="auto"/>
+              <w:jc w:val="both"/>
+              <w:rPr>
+                <w:rFonts w:ascii="Georgia" w:hAnsi="Georgia" w:cs="Arial"/>
+              </w:rPr>
+            </w:pPr>
+          </w:p>
+          <w:p>
+            <w:pPr>
+              <w:tabs>
+                <w:tab w:val="left" w:pos="3516"/>
+              </w:tabs>
+              <w:spacing w:line="276" w:lineRule="auto"/>
+              <w:jc w:val="both"/>
+              <w:rPr>
+                <w:rFonts w:ascii="Georgia" w:hAnsi="Georgia" w:cs="Arial"/>
+              </w:rPr>
+            </w:pPr>
+          </w:p>
+          <w:p>
+            <w:pPr>
+              <w:tabs>
+                <w:tab w:val="left" w:pos="3516"/>
+              </w:tabs>
+              <w:spacing w:line="276" w:lineRule="auto"/>
+              <w:jc w:val="both"/>
+              <w:rPr>
+                <w:rFonts w:ascii="Georgia" w:hAnsi="Georgia" w:cs="Arial"/>
+              </w:rPr>
+            </w:pPr>
+          </w:p>
+          <w:p>
+            <w:pPr>
+              <w:tabs>
+                <w:tab w:val="left" w:pos="3516"/>
+              </w:tabs>
+              <w:spacing w:line="276" w:lineRule="auto"/>
+              <w:jc w:val="both"/>
+              <w:rPr>
+                <w:rFonts w:ascii="Georgia" w:hAnsi="Georgia" w:cs="Arial"/>
+              </w:rPr>
+            </w:pPr>
+          </w:p>
+          <w:p>
+            <w:pPr>
+              <w:tabs>
+                <w:tab w:val="left" w:pos="3516"/>
+              </w:tabs>
+              <w:spacing w:line="276" w:lineRule="auto"/>
+              <w:jc w:val="both"/>
+              <w:rPr>
+                <w:rFonts w:ascii="Georgia" w:hAnsi="Georgia" w:cs="Arial"/>
+              </w:rPr>
+            </w:pPr>
+          </w:p>
           <w:p>
             <w:pPr>
               <w:tabs>
@@ -6376,12 +7493,13 @@
         </w:tblPrEx>
         <w:trPr>
           <w:gridAfter w:val="4"/>
-          <w:wAfter w:w="4882" w:type="dxa"/>
+          <w:wAfter w:w="5255" w:type="dxa"/>
           <w:trHeight w:val="100"/>
         </w:trPr>
         <w:tc>
           <w:tcPr>
-            <w:tcW w:w="4468" w:type="dxa"/>
+            <w:tcW w:w="4095" w:type="dxa"/>
+            <w:gridSpan w:val="2"/>
           </w:tcPr>
           <w:p>
             <w:pPr>
@@ -6414,12 +7532,13 @@
         </w:tblPrEx>
         <w:trPr>
           <w:gridAfter w:val="4"/>
-          <w:wAfter w:w="4882" w:type="dxa"/>
+          <w:wAfter w:w="5255" w:type="dxa"/>
           <w:trHeight w:val="100"/>
         </w:trPr>
         <w:tc>
           <w:tcPr>
-            <w:tcW w:w="4468" w:type="dxa"/>
+            <w:tcW w:w="4095" w:type="dxa"/>
+            <w:gridSpan w:val="2"/>
           </w:tcPr>
           <w:p>
             <w:pPr>
@@ -6443,8 +7562,8 @@
         </w:trPr>
         <w:tc>
           <w:tcPr>
-            <w:tcW w:w="4940" w:type="dxa"/>
-            <w:gridSpan w:val="3"/>
+            <w:tcW w:w="4457" w:type="dxa"/>
+            <w:gridSpan w:val="4"/>
           </w:tcPr>
           <w:p>
             <w:pPr>
@@ -6494,7 +7613,7 @@
         </w:tc>
         <w:tc>
           <w:tcPr>
-            <w:tcW w:w="4393" w:type="dxa"/>
+            <w:tcW w:w="4876" w:type="dxa"/>
           </w:tcPr>
           <w:p>
             <w:pPr>
@@ -6564,7 +7683,7 @@
         <w:tc>
           <w:tcPr>
             <w:tcW w:w="9350" w:type="dxa"/>
-            <w:gridSpan w:val="5"/>
+            <w:gridSpan w:val="6"/>
             <w:tcBorders>
               <w:top w:val="single" w:sz="4" w:space="0" w:color="auto"/>
             </w:tcBorders>
@@ -6748,8 +7867,8 @@
         </w:trPr>
         <w:tc>
           <w:tcPr>
-            <w:tcW w:w="4709" w:type="dxa"/>
-            <w:gridSpan w:val="2"/>
+            <w:tcW w:w="4272" w:type="dxa"/>
+            <w:gridSpan w:val="3"/>
           </w:tcPr>
           <w:p>
             <w:pPr>
@@ -6784,7 +7903,7 @@
         </w:tc>
         <w:tc>
           <w:tcPr>
-            <w:tcW w:w="4641" w:type="dxa"/>
+            <w:tcW w:w="5078" w:type="dxa"/>
             <w:gridSpan w:val="3"/>
           </w:tcPr>
           <w:p>
@@ -6813,8 +7932,8 @@
         </w:trPr>
         <w:tc>
           <w:tcPr>
-            <w:tcW w:w="4709" w:type="dxa"/>
-            <w:gridSpan w:val="2"/>
+            <w:tcW w:w="4272" w:type="dxa"/>
+            <w:gridSpan w:val="3"/>
           </w:tcPr>
           <w:p>
             <w:pPr>
@@ -6879,7 +7998,7 @@
         </w:tc>
         <w:tc>
           <w:tcPr>
-            <w:tcW w:w="4641" w:type="dxa"/>
+            <w:tcW w:w="5078" w:type="dxa"/>
             <w:gridSpan w:val="3"/>
           </w:tcPr>
           <w:p>
@@ -6973,7 +8092,7 @@
         <w:tc>
           <w:tcPr>
             <w:tcW w:w="9350" w:type="dxa"/>
-            <w:gridSpan w:val="5"/>
+            <w:gridSpan w:val="6"/>
           </w:tcPr>
           <w:p>
             <w:pPr>
@@ -7032,7 +8151,7 @@
         <w:tc>
           <w:tcPr>
             <w:tcW w:w="9350" w:type="dxa"/>
-            <w:gridSpan w:val="5"/>
+            <w:gridSpan w:val="6"/>
           </w:tcPr>
           <w:p>
             <w:pPr>
@@ -7125,7 +8244,7 @@
         <w:tc>
           <w:tcPr>
             <w:tcW w:w="9350" w:type="dxa"/>
-            <w:gridSpan w:val="5"/>
+            <w:gridSpan w:val="6"/>
           </w:tcPr>
           <w:p>
             <w:pPr>
@@ -7172,7 +8291,7 @@
         <w:tc>
           <w:tcPr>
             <w:tcW w:w="9350" w:type="dxa"/>
-            <w:gridSpan w:val="5"/>
+            <w:gridSpan w:val="6"/>
           </w:tcPr>
           <w:p>
             <w:pPr>
@@ -7223,12 +8342,13 @@
         </w:tblPrEx>
         <w:trPr>
           <w:gridAfter w:val="4"/>
-          <w:wAfter w:w="4882" w:type="dxa"/>
+          <w:wAfter w:w="5255" w:type="dxa"/>
           <w:trHeight w:val="100"/>
         </w:trPr>
         <w:tc>
           <w:tcPr>
-            <w:tcW w:w="4468" w:type="dxa"/>
+            <w:tcW w:w="4095" w:type="dxa"/>
+            <w:gridSpan w:val="2"/>
           </w:tcPr>
           <w:p>
             <w:pPr>
@@ -7261,12 +8381,13 @@
         </w:tblPrEx>
         <w:trPr>
           <w:gridAfter w:val="4"/>
-          <w:wAfter w:w="4882" w:type="dxa"/>
+          <w:wAfter w:w="5255" w:type="dxa"/>
           <w:trHeight w:val="100"/>
         </w:trPr>
         <w:tc>
           <w:tcPr>
-            <w:tcW w:w="4468" w:type="dxa"/>
+            <w:tcW w:w="4095" w:type="dxa"/>
+            <w:gridSpan w:val="2"/>
           </w:tcPr>
           <w:p>
             <w:pPr>
@@ -7299,12 +8420,124 @@
         </w:tblPrEx>
         <w:trPr>
           <w:gridAfter w:val="4"/>
-          <w:wAfter w:w="4882" w:type="dxa"/>
+          <w:wAfter w:w="5255" w:type="dxa"/>
           <w:trHeight w:val="100"/>
         </w:trPr>
         <w:tc>
           <w:tcPr>
-            <w:tcW w:w="4468" w:type="dxa"/>
+            <w:tcW w:w="4095" w:type="dxa"/>
+            <w:gridSpan w:val="2"/>
+          </w:tcPr>
+          <w:p>
+            <w:pPr>
+              <w:tabs>
+                <w:tab w:val="left" w:pos="3516"/>
+              </w:tabs>
+              <w:spacing w:line="276" w:lineRule="auto"/>
+              <w:jc w:val="both"/>
+              <w:rPr>
+                <w:rFonts w:ascii="Georgia" w:hAnsi="Georgia" w:cs="Arial"/>
+              </w:rPr>
+            </w:pPr>
+          </w:p>
+          <w:p>
+            <w:pPr>
+              <w:tabs>
+                <w:tab w:val="left" w:pos="3516"/>
+              </w:tabs>
+              <w:spacing w:line="276" w:lineRule="auto"/>
+              <w:jc w:val="both"/>
+              <w:rPr>
+                <w:rFonts w:ascii="Georgia" w:hAnsi="Georgia" w:cs="Arial"/>
+              </w:rPr>
+            </w:pPr>
+          </w:p>
+          <w:p>
+            <w:pPr>
+              <w:tabs>
+                <w:tab w:val="left" w:pos="3516"/>
+              </w:tabs>
+              <w:spacing w:line="276" w:lineRule="auto"/>
+              <w:jc w:val="both"/>
+              <w:rPr>
+                <w:rFonts w:ascii="Georgia" w:hAnsi="Georgia" w:cs="Arial"/>
+              </w:rPr>
+            </w:pPr>
+          </w:p>
+          <w:p>
+            <w:pPr>
+              <w:tabs>
+                <w:tab w:val="left" w:pos="3516"/>
+              </w:tabs>
+              <w:spacing w:line="276" w:lineRule="auto"/>
+              <w:jc w:val="both"/>
+              <w:rPr>
+                <w:rFonts w:ascii="Georgia" w:hAnsi="Georgia" w:cs="Arial"/>
+              </w:rPr>
+            </w:pPr>
+          </w:p>
+          <w:p>
+            <w:pPr>
+              <w:tabs>
+                <w:tab w:val="left" w:pos="3516"/>
+              </w:tabs>
+              <w:spacing w:line="276" w:lineRule="auto"/>
+              <w:jc w:val="both"/>
+              <w:rPr>
+                <w:rFonts w:ascii="Georgia" w:hAnsi="Georgia" w:cs="Arial"/>
+              </w:rPr>
+            </w:pPr>
+          </w:p>
+          <w:p>
+            <w:pPr>
+              <w:tabs>
+                <w:tab w:val="left" w:pos="3516"/>
+              </w:tabs>
+              <w:spacing w:line="276" w:lineRule="auto"/>
+              <w:jc w:val="both"/>
+              <w:rPr>
+                <w:rFonts w:ascii="Georgia" w:hAnsi="Georgia" w:cs="Arial"/>
+              </w:rPr>
+            </w:pPr>
+          </w:p>
+          <w:p>
+            <w:pPr>
+              <w:tabs>
+                <w:tab w:val="left" w:pos="3516"/>
+              </w:tabs>
+              <w:spacing w:line="276" w:lineRule="auto"/>
+              <w:jc w:val="both"/>
+              <w:rPr>
+                <w:rFonts w:ascii="Georgia" w:hAnsi="Georgia" w:cs="Arial"/>
+              </w:rPr>
+            </w:pPr>
+          </w:p>
+        </w:tc>
+      </w:tr>
+      <w:tr>
+        <w:tblPrEx>
+          <w:tblBorders>
+            <w:left w:val="none" w:sz="0" w:space="0" w:color="auto"/>
+            <w:bottom w:val="none" w:sz="0" w:space="0" w:color="auto"/>
+            <w:right w:val="none" w:sz="0" w:space="0" w:color="auto"/>
+            <w:insideH w:val="none" w:sz="0" w:space="0" w:color="auto"/>
+            <w:insideV w:val="none" w:sz="0" w:space="0" w:color="auto"/>
+          </w:tblBorders>
+          <w:tblCellMar>
+            <w:left w:w="70" w:type="dxa"/>
+            <w:right w:w="70" w:type="dxa"/>
+          </w:tblCellMar>
+          <w:tblLook w:val="0000" w:firstRow="0" w:lastRow="0" w:firstColumn="0" w:lastColumn="0" w:noHBand="0" w:noVBand="0"/>
+        </w:tblPrEx>
+        <w:trPr>
+          <w:gridAfter w:val="4"/>
+          <w:wAfter w:w="5255" w:type="dxa"/>
+          <w:trHeight w:val="100"/>
+        </w:trPr>
+        <w:tc>
+          <w:tcPr>
+            <w:tcW w:w="4095" w:type="dxa"/>
+            <w:gridSpan w:val="2"/>
           </w:tcPr>
           <w:p>
             <w:pPr>
@@ -7328,8 +8561,8 @@
         </w:trPr>
         <w:tc>
           <w:tcPr>
-            <w:tcW w:w="4940" w:type="dxa"/>
-            <w:gridSpan w:val="3"/>
+            <w:tcW w:w="4457" w:type="dxa"/>
+            <w:gridSpan w:val="4"/>
           </w:tcPr>
           <w:p>
             <w:pPr>
@@ -7379,7 +8612,7 @@
         </w:tc>
         <w:tc>
           <w:tcPr>
-            <w:tcW w:w="4393" w:type="dxa"/>
+            <w:tcW w:w="4876" w:type="dxa"/>
           </w:tcPr>
           <w:p>
             <w:pPr>
@@ -7464,7 +8697,7 @@
         <w:tc>
           <w:tcPr>
             <w:tcW w:w="9350" w:type="dxa"/>
-            <w:gridSpan w:val="5"/>
+            <w:gridSpan w:val="6"/>
             <w:tcBorders>
               <w:top w:val="single" w:sz="4" w:space="0" w:color="auto"/>
             </w:tcBorders>
@@ -7672,8 +8905,8 @@
         </w:trPr>
         <w:tc>
           <w:tcPr>
-            <w:tcW w:w="4709" w:type="dxa"/>
-            <w:gridSpan w:val="2"/>
+            <w:tcW w:w="4272" w:type="dxa"/>
+            <w:gridSpan w:val="3"/>
           </w:tcPr>
           <w:p>
             <w:pPr>
@@ -7708,7 +8941,7 @@
         </w:tc>
         <w:tc>
           <w:tcPr>
-            <w:tcW w:w="4641" w:type="dxa"/>
+            <w:tcW w:w="5078" w:type="dxa"/>
             <w:gridSpan w:val="3"/>
           </w:tcPr>
           <w:p>
@@ -7737,8 +8970,8 @@
         </w:trPr>
         <w:tc>
           <w:tcPr>
-            <w:tcW w:w="4709" w:type="dxa"/>
-            <w:gridSpan w:val="2"/>
+            <w:tcW w:w="4272" w:type="dxa"/>
+            <w:gridSpan w:val="3"/>
           </w:tcPr>
           <w:p>
             <w:pPr>
@@ -7826,7 +9059,7 @@
         </w:tc>
         <w:tc>
           <w:tcPr>
-            <w:tcW w:w="4641" w:type="dxa"/>
+            <w:tcW w:w="5078" w:type="dxa"/>
             <w:gridSpan w:val="3"/>
           </w:tcPr>
           <w:p>
@@ -7908,7 +9141,7 @@
         <w:tc>
           <w:tcPr>
             <w:tcW w:w="9350" w:type="dxa"/>
-            <w:gridSpan w:val="5"/>
+            <w:gridSpan w:val="6"/>
           </w:tcPr>
           <w:p>
             <w:pPr>
@@ -7973,7 +9206,7 @@
         <w:tc>
           <w:tcPr>
             <w:tcW w:w="9350" w:type="dxa"/>
-            <w:gridSpan w:val="5"/>
+            <w:gridSpan w:val="6"/>
           </w:tcPr>
           <w:p>
             <w:pPr>
@@ -8066,7 +9299,7 @@
         <w:tc>
           <w:tcPr>
             <w:tcW w:w="9350" w:type="dxa"/>
-            <w:gridSpan w:val="5"/>
+            <w:gridSpan w:val="6"/>
           </w:tcPr>
           <w:p>
             <w:pPr>
@@ -8083,6 +9316,7 @@
               <w:rPr>
                 <w:rFonts w:ascii="Georgia" w:hAnsi="Georgia" w:cs="Arial"/>
               </w:rPr>
+              <w:lastRenderedPageBreak/>
               <w:t>Criterios de aceptación:</w:t>
             </w:r>
           </w:p>
@@ -8143,7 +9377,7 @@
         <w:tc>
           <w:tcPr>
             <w:tcW w:w="9350" w:type="dxa"/>
-            <w:gridSpan w:val="5"/>
+            <w:gridSpan w:val="6"/>
           </w:tcPr>
           <w:p>
             <w:pPr>
@@ -8194,12 +9428,13 @@
         </w:tblPrEx>
         <w:trPr>
           <w:gridAfter w:val="4"/>
-          <w:wAfter w:w="4882" w:type="dxa"/>
+          <w:wAfter w:w="5255" w:type="dxa"/>
           <w:trHeight w:val="100"/>
         </w:trPr>
         <w:tc>
           <w:tcPr>
-            <w:tcW w:w="4468" w:type="dxa"/>
+            <w:tcW w:w="4095" w:type="dxa"/>
+            <w:gridSpan w:val="2"/>
           </w:tcPr>
           <w:p>
             <w:pPr>
@@ -8232,12 +9467,13 @@
         </w:tblPrEx>
         <w:trPr>
           <w:gridAfter w:val="4"/>
-          <w:wAfter w:w="4882" w:type="dxa"/>
+          <w:wAfter w:w="5255" w:type="dxa"/>
           <w:trHeight w:val="100"/>
         </w:trPr>
         <w:tc>
           <w:tcPr>
-            <w:tcW w:w="4468" w:type="dxa"/>
+            <w:tcW w:w="4095" w:type="dxa"/>
+            <w:gridSpan w:val="2"/>
           </w:tcPr>
           <w:p>
             <w:pPr>
@@ -8270,12 +9506,13 @@
         </w:tblPrEx>
         <w:trPr>
           <w:gridAfter w:val="4"/>
-          <w:wAfter w:w="4882" w:type="dxa"/>
+          <w:wAfter w:w="5255" w:type="dxa"/>
           <w:trHeight w:val="100"/>
         </w:trPr>
         <w:tc>
           <w:tcPr>
-            <w:tcW w:w="4468" w:type="dxa"/>
+            <w:tcW w:w="4095" w:type="dxa"/>
+            <w:gridSpan w:val="2"/>
           </w:tcPr>
           <w:p>
             <w:pPr>
@@ -8307,7 +9544,6 @@
         <w:rPr>
           <w:rFonts w:ascii="Georgia" w:hAnsi="Georgia" w:cs="Arial"/>
         </w:rPr>
-        <w:lastRenderedPageBreak/>
         <w:br w:type="textWrapping" w:clear="all"/>
       </w:r>
       <w:r>

</xml_diff>